<commit_message>
calculadora feita com react
</commit_message>
<xml_diff>
--- a/Reactjs/anotações.docx
+++ b/Reactjs/anotações.docx
@@ -222,7 +222,7 @@
                     <pic:cNvPicPr/>
                   </pic:nvPicPr>
                   <pic:blipFill>
-                    <a:blip r:embed="rId5"/>
+                    <a:blip r:embed="rId7"/>
                     <a:stretch>
                       <a:fillRect/>
                     </a:stretch>
@@ -275,7 +275,7 @@
                     <pic:cNvPicPr/>
                   </pic:nvPicPr>
                   <pic:blipFill>
-                    <a:blip r:embed="rId6"/>
+                    <a:blip r:embed="rId8"/>
                     <a:stretch>
                       <a:fillRect/>
                     </a:stretch>
@@ -425,7 +425,7 @@
                     <pic:cNvPicPr/>
                   </pic:nvPicPr>
                   <pic:blipFill>
-                    <a:blip r:embed="rId7"/>
+                    <a:blip r:embed="rId9"/>
                     <a:stretch>
                       <a:fillRect/>
                     </a:stretch>
@@ -478,7 +478,7 @@
                     <pic:cNvPicPr/>
                   </pic:nvPicPr>
                   <pic:blipFill>
-                    <a:blip r:embed="rId8"/>
+                    <a:blip r:embed="rId10"/>
                     <a:stretch>
                       <a:fillRect/>
                     </a:stretch>
@@ -532,7 +532,7 @@
                     <pic:cNvPicPr/>
                   </pic:nvPicPr>
                   <pic:blipFill>
-                    <a:blip r:embed="rId9"/>
+                    <a:blip r:embed="rId11"/>
                     <a:stretch>
                       <a:fillRect/>
                     </a:stretch>
@@ -962,7 +962,7 @@
                     <pic:cNvPicPr/>
                   </pic:nvPicPr>
                   <pic:blipFill>
-                    <a:blip r:embed="rId10"/>
+                    <a:blip r:embed="rId12"/>
                     <a:stretch>
                       <a:fillRect/>
                     </a:stretch>
@@ -1027,7 +1027,7 @@
                     <pic:cNvPicPr/>
                   </pic:nvPicPr>
                   <pic:blipFill>
-                    <a:blip r:embed="rId11"/>
+                    <a:blip r:embed="rId13"/>
                     <a:stretch>
                       <a:fillRect/>
                     </a:stretch>
@@ -1082,7 +1082,7 @@
                     <pic:cNvPicPr/>
                   </pic:nvPicPr>
                   <pic:blipFill>
-                    <a:blip r:embed="rId12"/>
+                    <a:blip r:embed="rId14"/>
                     <a:stretch>
                       <a:fillRect/>
                     </a:stretch>
@@ -1136,7 +1136,7 @@
                     <pic:cNvPicPr/>
                   </pic:nvPicPr>
                   <pic:blipFill>
-                    <a:blip r:embed="rId13"/>
+                    <a:blip r:embed="rId15"/>
                     <a:stretch>
                       <a:fillRect/>
                     </a:stretch>
@@ -1190,7 +1190,7 @@
                     <pic:cNvPicPr/>
                   </pic:nvPicPr>
                   <pic:blipFill>
-                    <a:blip r:embed="rId14"/>
+                    <a:blip r:embed="rId16"/>
                     <a:stretch>
                       <a:fillRect/>
                     </a:stretch>
@@ -1297,7 +1297,7 @@
                     <pic:cNvPicPr/>
                   </pic:nvPicPr>
                   <pic:blipFill>
-                    <a:blip r:embed="rId15"/>
+                    <a:blip r:embed="rId17"/>
                     <a:stretch>
                       <a:fillRect/>
                     </a:stretch>
@@ -1362,7 +1362,7 @@
                     <pic:cNvPicPr/>
                   </pic:nvPicPr>
                   <pic:blipFill>
-                    <a:blip r:embed="rId16"/>
+                    <a:blip r:embed="rId18"/>
                     <a:stretch>
                       <a:fillRect/>
                     </a:stretch>
@@ -1427,7 +1427,7 @@
                     <pic:cNvPicPr/>
                   </pic:nvPicPr>
                   <pic:blipFill>
-                    <a:blip r:embed="rId17"/>
+                    <a:blip r:embed="rId19"/>
                     <a:stretch>
                       <a:fillRect/>
                     </a:stretch>
@@ -1492,7 +1492,7 @@
                     <pic:cNvPicPr/>
                   </pic:nvPicPr>
                   <pic:blipFill>
-                    <a:blip r:embed="rId18"/>
+                    <a:blip r:embed="rId20"/>
                     <a:stretch>
                       <a:fillRect/>
                     </a:stretch>
@@ -1552,23 +1552,2430 @@
           <w:szCs w:val="28"/>
         </w:rPr>
         <w:lastRenderedPageBreak/>
-        <w:t>STATEFUL VS STATELESS</w:t>
+        <w:t>TYPESCRIPT</w:t>
       </w:r>
     </w:p>
     <w:p>
       <w:pPr>
         <w:pStyle w:val="PargrafodaLista"/>
+        <w:spacing w:line="360" w:lineRule="auto"/>
         <w:jc w:val="both"/>
         <w:rPr>
           <w:rFonts w:ascii="Arial" w:hAnsi="Arial" w:cs="Arial"/>
-          <w:sz w:val="28"/>
-          <w:szCs w:val="28"/>
-        </w:rPr>
-      </w:pPr>
+          <w:sz w:val="24"/>
+          <w:szCs w:val="24"/>
+          <w:lang w:val="en-US"/>
+        </w:rPr>
+      </w:pPr>
+      <w:r>
+        <w:rPr>
+          <w:rFonts w:ascii="Arial" w:hAnsi="Arial" w:cs="Arial"/>
+          <w:sz w:val="24"/>
+          <w:szCs w:val="24"/>
+          <w:lang w:val="en-US"/>
+        </w:rPr>
+        <w:t xml:space="preserve">TypeScript é um superset de JavaScript, </w:t>
+      </w:r>
+      <w:proofErr w:type="spellStart"/>
+      <w:r>
+        <w:rPr>
+          <w:rFonts w:ascii="Arial" w:hAnsi="Arial" w:cs="Arial"/>
+          <w:sz w:val="24"/>
+          <w:szCs w:val="24"/>
+          <w:lang w:val="en-US"/>
+        </w:rPr>
+        <w:t>ou</w:t>
+      </w:r>
+      <w:proofErr w:type="spellEnd"/>
+      <w:r>
+        <w:rPr>
+          <w:rFonts w:ascii="Arial" w:hAnsi="Arial" w:cs="Arial"/>
+          <w:sz w:val="24"/>
+          <w:szCs w:val="24"/>
+          <w:lang w:val="en-US"/>
+        </w:rPr>
+        <w:t xml:space="preserve"> </w:t>
+      </w:r>
+      <w:proofErr w:type="spellStart"/>
+      <w:r>
+        <w:rPr>
+          <w:rFonts w:ascii="Arial" w:hAnsi="Arial" w:cs="Arial"/>
+          <w:sz w:val="24"/>
+          <w:szCs w:val="24"/>
+          <w:lang w:val="en-US"/>
+        </w:rPr>
+        <w:t>seja</w:t>
+      </w:r>
+      <w:proofErr w:type="spellEnd"/>
+      <w:r>
+        <w:rPr>
+          <w:rFonts w:ascii="Arial" w:hAnsi="Arial" w:cs="Arial"/>
+          <w:sz w:val="24"/>
+          <w:szCs w:val="24"/>
+          <w:lang w:val="en-US"/>
+        </w:rPr>
+        <w:t xml:space="preserve">, um conjunto de ferramentas e </w:t>
+      </w:r>
+      <w:proofErr w:type="spellStart"/>
+      <w:r>
+        <w:rPr>
+          <w:rFonts w:ascii="Arial" w:hAnsi="Arial" w:cs="Arial"/>
+          <w:sz w:val="24"/>
+          <w:szCs w:val="24"/>
+          <w:lang w:val="en-US"/>
+        </w:rPr>
+        <w:t>formas</w:t>
+      </w:r>
+      <w:proofErr w:type="spellEnd"/>
+      <w:r>
+        <w:rPr>
+          <w:rFonts w:ascii="Arial" w:hAnsi="Arial" w:cs="Arial"/>
+          <w:sz w:val="24"/>
+          <w:szCs w:val="24"/>
+          <w:lang w:val="en-US"/>
+        </w:rPr>
+        <w:t xml:space="preserve"> </w:t>
+      </w:r>
+      <w:proofErr w:type="spellStart"/>
+      <w:r>
+        <w:rPr>
+          <w:rFonts w:ascii="Arial" w:hAnsi="Arial" w:cs="Arial"/>
+          <w:sz w:val="24"/>
+          <w:szCs w:val="24"/>
+          <w:lang w:val="en-US"/>
+        </w:rPr>
+        <w:t>mais</w:t>
+      </w:r>
+      <w:proofErr w:type="spellEnd"/>
+      <w:r>
+        <w:rPr>
+          <w:rFonts w:ascii="Arial" w:hAnsi="Arial" w:cs="Arial"/>
+          <w:sz w:val="24"/>
+          <w:szCs w:val="24"/>
+          <w:lang w:val="en-US"/>
+        </w:rPr>
+        <w:t xml:space="preserve"> </w:t>
+      </w:r>
+      <w:proofErr w:type="spellStart"/>
+      <w:r>
+        <w:rPr>
+          <w:rFonts w:ascii="Arial" w:hAnsi="Arial" w:cs="Arial"/>
+          <w:sz w:val="24"/>
+          <w:szCs w:val="24"/>
+          <w:lang w:val="en-US"/>
+        </w:rPr>
+        <w:t>eficientes</w:t>
+      </w:r>
+      <w:proofErr w:type="spellEnd"/>
+      <w:r>
+        <w:rPr>
+          <w:rFonts w:ascii="Arial" w:hAnsi="Arial" w:cs="Arial"/>
+          <w:sz w:val="24"/>
+          <w:szCs w:val="24"/>
+          <w:lang w:val="en-US"/>
+        </w:rPr>
+        <w:t xml:space="preserve"> de </w:t>
+      </w:r>
+      <w:proofErr w:type="spellStart"/>
+      <w:r>
+        <w:rPr>
+          <w:rFonts w:ascii="Arial" w:hAnsi="Arial" w:cs="Arial"/>
+          <w:sz w:val="24"/>
+          <w:szCs w:val="24"/>
+          <w:lang w:val="en-US"/>
+        </w:rPr>
+        <w:t>escrever</w:t>
+      </w:r>
+      <w:proofErr w:type="spellEnd"/>
+      <w:r>
+        <w:rPr>
+          <w:rFonts w:ascii="Arial" w:hAnsi="Arial" w:cs="Arial"/>
+          <w:sz w:val="24"/>
+          <w:szCs w:val="24"/>
+          <w:lang w:val="en-US"/>
+        </w:rPr>
+        <w:t xml:space="preserve"> </w:t>
+      </w:r>
+      <w:proofErr w:type="spellStart"/>
+      <w:r>
+        <w:rPr>
+          <w:rFonts w:ascii="Arial" w:hAnsi="Arial" w:cs="Arial"/>
+          <w:sz w:val="24"/>
+          <w:szCs w:val="24"/>
+          <w:lang w:val="en-US"/>
+        </w:rPr>
+        <w:t>código</w:t>
+      </w:r>
+      <w:proofErr w:type="spellEnd"/>
+      <w:r>
+        <w:rPr>
+          <w:rFonts w:ascii="Arial" w:hAnsi="Arial" w:cs="Arial"/>
+          <w:sz w:val="24"/>
+          <w:szCs w:val="24"/>
+          <w:lang w:val="en-US"/>
+        </w:rPr>
+        <w:t xml:space="preserve"> JavaScript, </w:t>
+      </w:r>
+      <w:proofErr w:type="spellStart"/>
+      <w:r>
+        <w:rPr>
+          <w:rFonts w:ascii="Arial" w:hAnsi="Arial" w:cs="Arial"/>
+          <w:sz w:val="24"/>
+          <w:szCs w:val="24"/>
+          <w:lang w:val="en-US"/>
+        </w:rPr>
+        <w:t>adicionando</w:t>
+      </w:r>
+      <w:proofErr w:type="spellEnd"/>
+      <w:r>
+        <w:rPr>
+          <w:rFonts w:ascii="Arial" w:hAnsi="Arial" w:cs="Arial"/>
+          <w:sz w:val="24"/>
+          <w:szCs w:val="24"/>
+          <w:lang w:val="en-US"/>
+        </w:rPr>
+        <w:t xml:space="preserve"> </w:t>
+      </w:r>
+      <w:proofErr w:type="spellStart"/>
+      <w:r>
+        <w:rPr>
+          <w:rFonts w:ascii="Arial" w:hAnsi="Arial" w:cs="Arial"/>
+          <w:sz w:val="24"/>
+          <w:szCs w:val="24"/>
+          <w:lang w:val="en-US"/>
+        </w:rPr>
+        <w:t>recursos</w:t>
+      </w:r>
+      <w:proofErr w:type="spellEnd"/>
+      <w:r>
+        <w:rPr>
+          <w:rFonts w:ascii="Arial" w:hAnsi="Arial" w:cs="Arial"/>
+          <w:sz w:val="24"/>
+          <w:szCs w:val="24"/>
+          <w:lang w:val="en-US"/>
+        </w:rPr>
+        <w:t xml:space="preserve"> que </w:t>
+      </w:r>
+      <w:proofErr w:type="spellStart"/>
+      <w:r>
+        <w:rPr>
+          <w:rFonts w:ascii="Arial" w:hAnsi="Arial" w:cs="Arial"/>
+          <w:sz w:val="24"/>
+          <w:szCs w:val="24"/>
+          <w:lang w:val="en-US"/>
+        </w:rPr>
+        <w:t>não</w:t>
+      </w:r>
+      <w:proofErr w:type="spellEnd"/>
+      <w:r>
+        <w:rPr>
+          <w:rFonts w:ascii="Arial" w:hAnsi="Arial" w:cs="Arial"/>
+          <w:sz w:val="24"/>
+          <w:szCs w:val="24"/>
+          <w:lang w:val="en-US"/>
+        </w:rPr>
+        <w:t xml:space="preserve"> </w:t>
+      </w:r>
+      <w:proofErr w:type="spellStart"/>
+      <w:r>
+        <w:rPr>
+          <w:rFonts w:ascii="Arial" w:hAnsi="Arial" w:cs="Arial"/>
+          <w:sz w:val="24"/>
+          <w:szCs w:val="24"/>
+          <w:lang w:val="en-US"/>
+        </w:rPr>
+        <w:t>estão</w:t>
+      </w:r>
+      <w:proofErr w:type="spellEnd"/>
+      <w:r>
+        <w:rPr>
+          <w:rFonts w:ascii="Arial" w:hAnsi="Arial" w:cs="Arial"/>
+          <w:sz w:val="24"/>
+          <w:szCs w:val="24"/>
+          <w:lang w:val="en-US"/>
+        </w:rPr>
+        <w:t xml:space="preserve"> </w:t>
+      </w:r>
+      <w:proofErr w:type="spellStart"/>
+      <w:r>
+        <w:rPr>
+          <w:rFonts w:ascii="Arial" w:hAnsi="Arial" w:cs="Arial"/>
+          <w:sz w:val="24"/>
+          <w:szCs w:val="24"/>
+          <w:lang w:val="en-US"/>
+        </w:rPr>
+        <w:t>presentes</w:t>
+      </w:r>
+      <w:proofErr w:type="spellEnd"/>
+      <w:r>
+        <w:rPr>
+          <w:rFonts w:ascii="Arial" w:hAnsi="Arial" w:cs="Arial"/>
+          <w:sz w:val="24"/>
+          <w:szCs w:val="24"/>
+          <w:lang w:val="en-US"/>
+        </w:rPr>
+        <w:t xml:space="preserve"> de </w:t>
+      </w:r>
+      <w:proofErr w:type="spellStart"/>
+      <w:r>
+        <w:rPr>
+          <w:rFonts w:ascii="Arial" w:hAnsi="Arial" w:cs="Arial"/>
+          <w:sz w:val="24"/>
+          <w:szCs w:val="24"/>
+          <w:lang w:val="en-US"/>
+        </w:rPr>
+        <w:t>maneira</w:t>
+      </w:r>
+      <w:proofErr w:type="spellEnd"/>
+      <w:r>
+        <w:rPr>
+          <w:rFonts w:ascii="Arial" w:hAnsi="Arial" w:cs="Arial"/>
+          <w:sz w:val="24"/>
+          <w:szCs w:val="24"/>
+          <w:lang w:val="en-US"/>
+        </w:rPr>
+        <w:t xml:space="preserve"> </w:t>
+      </w:r>
+      <w:proofErr w:type="spellStart"/>
+      <w:r>
+        <w:rPr>
+          <w:rFonts w:ascii="Arial" w:hAnsi="Arial" w:cs="Arial"/>
+          <w:sz w:val="24"/>
+          <w:szCs w:val="24"/>
+          <w:lang w:val="en-US"/>
+        </w:rPr>
+        <w:t>nativa</w:t>
+      </w:r>
+      <w:proofErr w:type="spellEnd"/>
+      <w:r>
+        <w:rPr>
+          <w:rFonts w:ascii="Arial" w:hAnsi="Arial" w:cs="Arial"/>
+          <w:sz w:val="24"/>
+          <w:szCs w:val="24"/>
+          <w:lang w:val="en-US"/>
+        </w:rPr>
+        <w:t xml:space="preserve"> </w:t>
+      </w:r>
+      <w:proofErr w:type="spellStart"/>
+      <w:r>
+        <w:rPr>
+          <w:rFonts w:ascii="Arial" w:hAnsi="Arial" w:cs="Arial"/>
+          <w:sz w:val="24"/>
+          <w:szCs w:val="24"/>
+          <w:lang w:val="en-US"/>
+        </w:rPr>
+        <w:t>na</w:t>
+      </w:r>
+      <w:proofErr w:type="spellEnd"/>
+      <w:r>
+        <w:rPr>
+          <w:rFonts w:ascii="Arial" w:hAnsi="Arial" w:cs="Arial"/>
+          <w:sz w:val="24"/>
+          <w:szCs w:val="24"/>
+          <w:lang w:val="en-US"/>
+        </w:rPr>
+        <w:t xml:space="preserve"> </w:t>
+      </w:r>
+      <w:proofErr w:type="spellStart"/>
+      <w:r>
+        <w:rPr>
+          <w:rFonts w:ascii="Arial" w:hAnsi="Arial" w:cs="Arial"/>
+          <w:sz w:val="24"/>
+          <w:szCs w:val="24"/>
+          <w:lang w:val="en-US"/>
+        </w:rPr>
+        <w:t>linguagem</w:t>
+      </w:r>
+      <w:proofErr w:type="spellEnd"/>
+      <w:r>
+        <w:rPr>
+          <w:rFonts w:ascii="Arial" w:hAnsi="Arial" w:cs="Arial"/>
+          <w:sz w:val="24"/>
+          <w:szCs w:val="24"/>
+          <w:lang w:val="en-US"/>
+        </w:rPr>
+        <w:t>.</w:t>
+      </w:r>
     </w:p>
     <w:p>
       <w:pPr>
         <w:pStyle w:val="PargrafodaLista"/>
+        <w:spacing w:line="360" w:lineRule="auto"/>
+        <w:jc w:val="both"/>
+        <w:rPr>
+          <w:rFonts w:ascii="Arial" w:hAnsi="Arial" w:cs="Arial"/>
+          <w:sz w:val="24"/>
+          <w:szCs w:val="24"/>
+        </w:rPr>
+      </w:pPr>
+      <w:r>
+        <w:rPr>
+          <w:rFonts w:ascii="Arial" w:hAnsi="Arial" w:cs="Arial"/>
+          <w:sz w:val="24"/>
+          <w:szCs w:val="24"/>
+          <w:lang w:val="en-US"/>
+        </w:rPr>
+        <w:t xml:space="preserve">O TypeScript </w:t>
+      </w:r>
+      <w:proofErr w:type="spellStart"/>
+      <w:r>
+        <w:rPr>
+          <w:rFonts w:ascii="Arial" w:hAnsi="Arial" w:cs="Arial"/>
+          <w:sz w:val="24"/>
+          <w:szCs w:val="24"/>
+          <w:lang w:val="en-US"/>
+        </w:rPr>
+        <w:t>começou</w:t>
+      </w:r>
+      <w:proofErr w:type="spellEnd"/>
+      <w:r>
+        <w:rPr>
+          <w:rFonts w:ascii="Arial" w:hAnsi="Arial" w:cs="Arial"/>
+          <w:sz w:val="24"/>
+          <w:szCs w:val="24"/>
+          <w:lang w:val="en-US"/>
+        </w:rPr>
+        <w:t xml:space="preserve"> a ser </w:t>
+      </w:r>
+      <w:proofErr w:type="spellStart"/>
+      <w:r>
+        <w:rPr>
+          <w:rFonts w:ascii="Arial" w:hAnsi="Arial" w:cs="Arial"/>
+          <w:sz w:val="24"/>
+          <w:szCs w:val="24"/>
+          <w:lang w:val="en-US"/>
+        </w:rPr>
+        <w:t>desenvolvido</w:t>
+      </w:r>
+      <w:proofErr w:type="spellEnd"/>
+      <w:r>
+        <w:rPr>
+          <w:rFonts w:ascii="Arial" w:hAnsi="Arial" w:cs="Arial"/>
+          <w:sz w:val="24"/>
+          <w:szCs w:val="24"/>
+          <w:lang w:val="en-US"/>
+        </w:rPr>
+        <w:t xml:space="preserve"> pela Microsoft </w:t>
+      </w:r>
+      <w:proofErr w:type="spellStart"/>
+      <w:r>
+        <w:rPr>
+          <w:rFonts w:ascii="Arial" w:hAnsi="Arial" w:cs="Arial"/>
+          <w:sz w:val="24"/>
+          <w:szCs w:val="24"/>
+          <w:lang w:val="en-US"/>
+        </w:rPr>
+        <w:t>em</w:t>
+      </w:r>
+      <w:proofErr w:type="spellEnd"/>
+      <w:r>
+        <w:rPr>
+          <w:rFonts w:ascii="Arial" w:hAnsi="Arial" w:cs="Arial"/>
+          <w:sz w:val="24"/>
+          <w:szCs w:val="24"/>
+          <w:lang w:val="en-US"/>
+        </w:rPr>
+        <w:t xml:space="preserve"> 2012, com o </w:t>
+      </w:r>
+      <w:proofErr w:type="spellStart"/>
+      <w:r>
+        <w:rPr>
+          <w:rFonts w:ascii="Arial" w:hAnsi="Arial" w:cs="Arial"/>
+          <w:sz w:val="24"/>
+          <w:szCs w:val="24"/>
+          <w:lang w:val="en-US"/>
+        </w:rPr>
+        <w:t>objetivo</w:t>
+      </w:r>
+      <w:proofErr w:type="spellEnd"/>
+      <w:r>
+        <w:rPr>
+          <w:rFonts w:ascii="Arial" w:hAnsi="Arial" w:cs="Arial"/>
+          <w:sz w:val="24"/>
+          <w:szCs w:val="24"/>
+          <w:lang w:val="en-US"/>
+        </w:rPr>
+        <w:t xml:space="preserve"> de </w:t>
+      </w:r>
+      <w:proofErr w:type="spellStart"/>
+      <w:r>
+        <w:rPr>
+          <w:rFonts w:ascii="Arial" w:hAnsi="Arial" w:cs="Arial"/>
+          <w:sz w:val="24"/>
+          <w:szCs w:val="24"/>
+          <w:lang w:val="en-US"/>
+        </w:rPr>
+        <w:t>adicionar</w:t>
+      </w:r>
+      <w:proofErr w:type="spellEnd"/>
+      <w:r>
+        <w:rPr>
+          <w:rFonts w:ascii="Arial" w:hAnsi="Arial" w:cs="Arial"/>
+          <w:sz w:val="24"/>
+          <w:szCs w:val="24"/>
+          <w:lang w:val="en-US"/>
+        </w:rPr>
+        <w:t xml:space="preserve"> </w:t>
+      </w:r>
+      <w:proofErr w:type="spellStart"/>
+      <w:r>
+        <w:rPr>
+          <w:rFonts w:ascii="Arial" w:hAnsi="Arial" w:cs="Arial"/>
+          <w:sz w:val="24"/>
+          <w:szCs w:val="24"/>
+          <w:lang w:val="en-US"/>
+        </w:rPr>
+        <w:t>recursos</w:t>
+      </w:r>
+      <w:proofErr w:type="spellEnd"/>
+      <w:r>
+        <w:rPr>
+          <w:rFonts w:ascii="Arial" w:hAnsi="Arial" w:cs="Arial"/>
+          <w:sz w:val="24"/>
+          <w:szCs w:val="24"/>
+          <w:lang w:val="en-US"/>
+        </w:rPr>
+        <w:t xml:space="preserve"> e ferramentas que </w:t>
+      </w:r>
+      <w:proofErr w:type="spellStart"/>
+      <w:r>
+        <w:rPr>
+          <w:rFonts w:ascii="Arial" w:hAnsi="Arial" w:cs="Arial"/>
+          <w:sz w:val="24"/>
+          <w:szCs w:val="24"/>
+          <w:lang w:val="en-US"/>
+        </w:rPr>
+        <w:t>não</w:t>
+      </w:r>
+      <w:proofErr w:type="spellEnd"/>
+      <w:r>
+        <w:rPr>
+          <w:rFonts w:ascii="Arial" w:hAnsi="Arial" w:cs="Arial"/>
+          <w:sz w:val="24"/>
+          <w:szCs w:val="24"/>
+          <w:lang w:val="en-US"/>
+        </w:rPr>
+        <w:t xml:space="preserve"> </w:t>
+      </w:r>
+      <w:proofErr w:type="spellStart"/>
+      <w:r>
+        <w:rPr>
+          <w:rFonts w:ascii="Arial" w:hAnsi="Arial" w:cs="Arial"/>
+          <w:sz w:val="24"/>
+          <w:szCs w:val="24"/>
+          <w:lang w:val="en-US"/>
+        </w:rPr>
+        <w:t>estão</w:t>
+      </w:r>
+      <w:proofErr w:type="spellEnd"/>
+      <w:r>
+        <w:rPr>
+          <w:rFonts w:ascii="Arial" w:hAnsi="Arial" w:cs="Arial"/>
+          <w:sz w:val="24"/>
+          <w:szCs w:val="24"/>
+          <w:lang w:val="en-US"/>
+        </w:rPr>
+        <w:t xml:space="preserve"> </w:t>
+      </w:r>
+      <w:proofErr w:type="spellStart"/>
+      <w:r>
+        <w:rPr>
+          <w:rFonts w:ascii="Arial" w:hAnsi="Arial" w:cs="Arial"/>
+          <w:sz w:val="24"/>
+          <w:szCs w:val="24"/>
+          <w:lang w:val="en-US"/>
+        </w:rPr>
+        <w:t>presentes</w:t>
+      </w:r>
+      <w:proofErr w:type="spellEnd"/>
+      <w:r>
+        <w:rPr>
+          <w:rFonts w:ascii="Arial" w:hAnsi="Arial" w:cs="Arial"/>
+          <w:sz w:val="24"/>
+          <w:szCs w:val="24"/>
+          <w:lang w:val="en-US"/>
+        </w:rPr>
+        <w:t xml:space="preserve"> </w:t>
+      </w:r>
+      <w:proofErr w:type="spellStart"/>
+      <w:r>
+        <w:rPr>
+          <w:rFonts w:ascii="Arial" w:hAnsi="Arial" w:cs="Arial"/>
+          <w:sz w:val="24"/>
+          <w:szCs w:val="24"/>
+          <w:lang w:val="en-US"/>
+        </w:rPr>
+        <w:t>nativamente</w:t>
+      </w:r>
+      <w:proofErr w:type="spellEnd"/>
+      <w:r>
+        <w:rPr>
+          <w:rFonts w:ascii="Arial" w:hAnsi="Arial" w:cs="Arial"/>
+          <w:sz w:val="24"/>
+          <w:szCs w:val="24"/>
+          <w:lang w:val="en-US"/>
+        </w:rPr>
+        <w:t xml:space="preserve"> </w:t>
+      </w:r>
+      <w:proofErr w:type="spellStart"/>
+      <w:r>
+        <w:rPr>
+          <w:rFonts w:ascii="Arial" w:hAnsi="Arial" w:cs="Arial"/>
+          <w:sz w:val="24"/>
+          <w:szCs w:val="24"/>
+          <w:lang w:val="en-US"/>
+        </w:rPr>
+        <w:t>na</w:t>
+      </w:r>
+      <w:proofErr w:type="spellEnd"/>
+      <w:r>
+        <w:rPr>
+          <w:rFonts w:ascii="Arial" w:hAnsi="Arial" w:cs="Arial"/>
+          <w:sz w:val="24"/>
+          <w:szCs w:val="24"/>
+          <w:lang w:val="en-US"/>
+        </w:rPr>
+        <w:t xml:space="preserve"> </w:t>
+      </w:r>
+      <w:proofErr w:type="spellStart"/>
+      <w:r>
+        <w:rPr>
+          <w:rFonts w:ascii="Arial" w:hAnsi="Arial" w:cs="Arial"/>
+          <w:sz w:val="24"/>
+          <w:szCs w:val="24"/>
+          <w:lang w:val="en-US"/>
+        </w:rPr>
+        <w:t>linguagem</w:t>
+      </w:r>
+      <w:proofErr w:type="spellEnd"/>
+      <w:r>
+        <w:rPr>
+          <w:rFonts w:ascii="Arial" w:hAnsi="Arial" w:cs="Arial"/>
+          <w:sz w:val="24"/>
+          <w:szCs w:val="24"/>
+          <w:lang w:val="en-US"/>
+        </w:rPr>
+        <w:t xml:space="preserve"> (</w:t>
+      </w:r>
+      <w:proofErr w:type="spellStart"/>
+      <w:r>
+        <w:rPr>
+          <w:rFonts w:ascii="Arial" w:hAnsi="Arial" w:cs="Arial"/>
+          <w:sz w:val="24"/>
+          <w:szCs w:val="24"/>
+          <w:lang w:val="en-US"/>
+        </w:rPr>
+        <w:t>ou</w:t>
+      </w:r>
+      <w:proofErr w:type="spellEnd"/>
+      <w:r>
+        <w:rPr>
+          <w:rFonts w:ascii="Arial" w:hAnsi="Arial" w:cs="Arial"/>
+          <w:sz w:val="24"/>
+          <w:szCs w:val="24"/>
+          <w:lang w:val="en-US"/>
+        </w:rPr>
+        <w:t xml:space="preserve"> que </w:t>
+      </w:r>
+      <w:proofErr w:type="spellStart"/>
+      <w:r>
+        <w:rPr>
+          <w:rFonts w:ascii="Arial" w:hAnsi="Arial" w:cs="Arial"/>
+          <w:sz w:val="24"/>
+          <w:szCs w:val="24"/>
+          <w:lang w:val="en-US"/>
+        </w:rPr>
+        <w:t>seriam</w:t>
+      </w:r>
+      <w:proofErr w:type="spellEnd"/>
+      <w:r>
+        <w:rPr>
+          <w:rFonts w:ascii="Arial" w:hAnsi="Arial" w:cs="Arial"/>
+          <w:sz w:val="24"/>
+          <w:szCs w:val="24"/>
+          <w:lang w:val="en-US"/>
+        </w:rPr>
+        <w:t xml:space="preserve"> </w:t>
+      </w:r>
+      <w:proofErr w:type="spellStart"/>
+      <w:r>
+        <w:rPr>
+          <w:rFonts w:ascii="Arial" w:hAnsi="Arial" w:cs="Arial"/>
+          <w:sz w:val="24"/>
+          <w:szCs w:val="24"/>
+          <w:lang w:val="en-US"/>
+        </w:rPr>
+        <w:t>muito</w:t>
+      </w:r>
+      <w:proofErr w:type="spellEnd"/>
+      <w:r>
+        <w:rPr>
+          <w:rFonts w:ascii="Arial" w:hAnsi="Arial" w:cs="Arial"/>
+          <w:sz w:val="24"/>
+          <w:szCs w:val="24"/>
+          <w:lang w:val="en-US"/>
+        </w:rPr>
+        <w:t xml:space="preserve"> </w:t>
+      </w:r>
+      <w:proofErr w:type="spellStart"/>
+      <w:r>
+        <w:rPr>
+          <w:rFonts w:ascii="Arial" w:hAnsi="Arial" w:cs="Arial"/>
+          <w:sz w:val="24"/>
+          <w:szCs w:val="24"/>
+          <w:lang w:val="en-US"/>
+        </w:rPr>
+        <w:t>mais</w:t>
+      </w:r>
+      <w:proofErr w:type="spellEnd"/>
+      <w:r>
+        <w:rPr>
+          <w:rFonts w:ascii="Arial" w:hAnsi="Arial" w:cs="Arial"/>
+          <w:sz w:val="24"/>
+          <w:szCs w:val="24"/>
+          <w:lang w:val="en-US"/>
+        </w:rPr>
+        <w:t xml:space="preserve"> </w:t>
+      </w:r>
+      <w:proofErr w:type="spellStart"/>
+      <w:r>
+        <w:rPr>
+          <w:rFonts w:ascii="Arial" w:hAnsi="Arial" w:cs="Arial"/>
+          <w:sz w:val="24"/>
+          <w:szCs w:val="24"/>
+          <w:lang w:val="en-US"/>
+        </w:rPr>
+        <w:t>complexos</w:t>
+      </w:r>
+      <w:proofErr w:type="spellEnd"/>
+      <w:r>
+        <w:rPr>
+          <w:rFonts w:ascii="Arial" w:hAnsi="Arial" w:cs="Arial"/>
+          <w:sz w:val="24"/>
+          <w:szCs w:val="24"/>
+          <w:lang w:val="en-US"/>
+        </w:rPr>
+        <w:t xml:space="preserve"> de </w:t>
+      </w:r>
+      <w:proofErr w:type="spellStart"/>
+      <w:r>
+        <w:rPr>
+          <w:rFonts w:ascii="Arial" w:hAnsi="Arial" w:cs="Arial"/>
+          <w:sz w:val="24"/>
+          <w:szCs w:val="24"/>
+          <w:lang w:val="en-US"/>
+        </w:rPr>
+        <w:t>serem</w:t>
+      </w:r>
+      <w:proofErr w:type="spellEnd"/>
+      <w:r>
+        <w:rPr>
+          <w:rFonts w:ascii="Arial" w:hAnsi="Arial" w:cs="Arial"/>
+          <w:sz w:val="24"/>
+          <w:szCs w:val="24"/>
+          <w:lang w:val="en-US"/>
+        </w:rPr>
+        <w:t xml:space="preserve"> </w:t>
+      </w:r>
+      <w:proofErr w:type="spellStart"/>
+      <w:r>
+        <w:rPr>
+          <w:rFonts w:ascii="Arial" w:hAnsi="Arial" w:cs="Arial"/>
+          <w:sz w:val="24"/>
+          <w:szCs w:val="24"/>
+          <w:lang w:val="en-US"/>
+        </w:rPr>
+        <w:t>implementados</w:t>
+      </w:r>
+      <w:proofErr w:type="spellEnd"/>
+      <w:r>
+        <w:rPr>
+          <w:rFonts w:ascii="Arial" w:hAnsi="Arial" w:cs="Arial"/>
+          <w:sz w:val="24"/>
+          <w:szCs w:val="24"/>
+          <w:lang w:val="en-US"/>
+        </w:rPr>
+        <w:t xml:space="preserve">), </w:t>
+      </w:r>
+      <w:proofErr w:type="spellStart"/>
+      <w:r>
+        <w:rPr>
+          <w:rFonts w:ascii="Arial" w:hAnsi="Arial" w:cs="Arial"/>
+          <w:sz w:val="24"/>
+          <w:szCs w:val="24"/>
+          <w:lang w:val="en-US"/>
+        </w:rPr>
+        <w:t>como</w:t>
+      </w:r>
+      <w:proofErr w:type="spellEnd"/>
+      <w:r>
+        <w:rPr>
+          <w:rFonts w:ascii="Arial" w:hAnsi="Arial" w:cs="Arial"/>
+          <w:sz w:val="24"/>
+          <w:szCs w:val="24"/>
+          <w:lang w:val="en-US"/>
+        </w:rPr>
+        <w:t xml:space="preserve"> </w:t>
+      </w:r>
+      <w:proofErr w:type="spellStart"/>
+      <w:r>
+        <w:rPr>
+          <w:rFonts w:ascii="Arial" w:hAnsi="Arial" w:cs="Arial"/>
+          <w:sz w:val="24"/>
+          <w:szCs w:val="24"/>
+          <w:lang w:val="en-US"/>
+        </w:rPr>
+        <w:t>tipagem</w:t>
+      </w:r>
+      <w:proofErr w:type="spellEnd"/>
+      <w:r>
+        <w:rPr>
+          <w:rFonts w:ascii="Arial" w:hAnsi="Arial" w:cs="Arial"/>
+          <w:sz w:val="24"/>
+          <w:szCs w:val="24"/>
+          <w:lang w:val="en-US"/>
+        </w:rPr>
+        <w:t xml:space="preserve"> </w:t>
+      </w:r>
+      <w:proofErr w:type="spellStart"/>
+      <w:r>
+        <w:rPr>
+          <w:rFonts w:ascii="Arial" w:hAnsi="Arial" w:cs="Arial"/>
+          <w:sz w:val="24"/>
+          <w:szCs w:val="24"/>
+          <w:lang w:val="en-US"/>
+        </w:rPr>
+        <w:t>estática</w:t>
+      </w:r>
+      <w:proofErr w:type="spellEnd"/>
+      <w:r>
+        <w:rPr>
+          <w:rFonts w:ascii="Arial" w:hAnsi="Arial" w:cs="Arial"/>
+          <w:sz w:val="24"/>
+          <w:szCs w:val="24"/>
+          <w:lang w:val="en-US"/>
+        </w:rPr>
+        <w:t xml:space="preserve"> (</w:t>
+      </w:r>
+      <w:proofErr w:type="spellStart"/>
+      <w:r>
+        <w:rPr>
+          <w:rFonts w:ascii="Arial" w:hAnsi="Arial" w:cs="Arial"/>
+          <w:sz w:val="24"/>
+          <w:szCs w:val="24"/>
+          <w:lang w:val="en-US"/>
+        </w:rPr>
+        <w:t>ou</w:t>
+      </w:r>
+      <w:proofErr w:type="spellEnd"/>
+      <w:r>
+        <w:rPr>
+          <w:rFonts w:ascii="Arial" w:hAnsi="Arial" w:cs="Arial"/>
+          <w:sz w:val="24"/>
+          <w:szCs w:val="24"/>
+          <w:lang w:val="en-US"/>
+        </w:rPr>
+        <w:t xml:space="preserve"> </w:t>
+      </w:r>
+      <w:proofErr w:type="spellStart"/>
+      <w:r>
+        <w:rPr>
+          <w:rFonts w:ascii="Arial" w:hAnsi="Arial" w:cs="Arial"/>
+          <w:sz w:val="24"/>
+          <w:szCs w:val="24"/>
+          <w:lang w:val="en-US"/>
+        </w:rPr>
+        <w:t>seja</w:t>
+      </w:r>
+      <w:proofErr w:type="spellEnd"/>
+      <w:r>
+        <w:rPr>
+          <w:rFonts w:ascii="Arial" w:hAnsi="Arial" w:cs="Arial"/>
+          <w:sz w:val="24"/>
+          <w:szCs w:val="24"/>
+          <w:lang w:val="en-US"/>
+        </w:rPr>
+        <w:t xml:space="preserve">, </w:t>
+      </w:r>
+      <w:proofErr w:type="spellStart"/>
+      <w:r>
+        <w:rPr>
+          <w:rFonts w:ascii="Arial" w:hAnsi="Arial" w:cs="Arial"/>
+          <w:sz w:val="24"/>
+          <w:szCs w:val="24"/>
+          <w:lang w:val="en-US"/>
+        </w:rPr>
+        <w:t>os</w:t>
+      </w:r>
+      <w:proofErr w:type="spellEnd"/>
+      <w:r>
+        <w:rPr>
+          <w:rFonts w:ascii="Arial" w:hAnsi="Arial" w:cs="Arial"/>
+          <w:sz w:val="24"/>
+          <w:szCs w:val="24"/>
+          <w:lang w:val="en-US"/>
+        </w:rPr>
+        <w:t xml:space="preserve"> </w:t>
+      </w:r>
+      <w:proofErr w:type="spellStart"/>
+      <w:r>
+        <w:rPr>
+          <w:rFonts w:ascii="Arial" w:hAnsi="Arial" w:cs="Arial"/>
+          <w:sz w:val="24"/>
+          <w:szCs w:val="24"/>
+          <w:lang w:val="en-US"/>
+        </w:rPr>
+        <w:t>tipos</w:t>
+      </w:r>
+      <w:proofErr w:type="spellEnd"/>
+      <w:r>
+        <w:rPr>
+          <w:rFonts w:ascii="Arial" w:hAnsi="Arial" w:cs="Arial"/>
+          <w:sz w:val="24"/>
+          <w:szCs w:val="24"/>
+          <w:lang w:val="en-US"/>
+        </w:rPr>
+        <w:t xml:space="preserve"> das </w:t>
+      </w:r>
+      <w:proofErr w:type="spellStart"/>
+      <w:r>
+        <w:rPr>
+          <w:rFonts w:ascii="Arial" w:hAnsi="Arial" w:cs="Arial"/>
+          <w:sz w:val="24"/>
+          <w:szCs w:val="24"/>
+          <w:lang w:val="en-US"/>
+        </w:rPr>
+        <w:t>variáveis</w:t>
+      </w:r>
+      <w:proofErr w:type="spellEnd"/>
+      <w:r>
+        <w:rPr>
+          <w:rFonts w:ascii="Arial" w:hAnsi="Arial" w:cs="Arial"/>
+          <w:sz w:val="24"/>
+          <w:szCs w:val="24"/>
+          <w:lang w:val="en-US"/>
+        </w:rPr>
+        <w:t xml:space="preserve"> </w:t>
+      </w:r>
+      <w:proofErr w:type="spellStart"/>
+      <w:r>
+        <w:rPr>
+          <w:rFonts w:ascii="Arial" w:hAnsi="Arial" w:cs="Arial"/>
+          <w:sz w:val="24"/>
+          <w:szCs w:val="24"/>
+          <w:lang w:val="en-US"/>
+        </w:rPr>
+        <w:t>são</w:t>
+      </w:r>
+      <w:proofErr w:type="spellEnd"/>
+      <w:r>
+        <w:rPr>
+          <w:rFonts w:ascii="Arial" w:hAnsi="Arial" w:cs="Arial"/>
+          <w:sz w:val="24"/>
+          <w:szCs w:val="24"/>
+          <w:lang w:val="en-US"/>
+        </w:rPr>
+        <w:t xml:space="preserve"> </w:t>
+      </w:r>
+      <w:proofErr w:type="spellStart"/>
+      <w:r>
+        <w:rPr>
+          <w:rFonts w:ascii="Arial" w:hAnsi="Arial" w:cs="Arial"/>
+          <w:sz w:val="24"/>
+          <w:szCs w:val="24"/>
+          <w:lang w:val="en-US"/>
+        </w:rPr>
+        <w:t>definidos</w:t>
+      </w:r>
+      <w:proofErr w:type="spellEnd"/>
+      <w:r>
+        <w:rPr>
+          <w:rFonts w:ascii="Arial" w:hAnsi="Arial" w:cs="Arial"/>
+          <w:sz w:val="24"/>
+          <w:szCs w:val="24"/>
+          <w:lang w:val="en-US"/>
+        </w:rPr>
+        <w:t xml:space="preserve"> </w:t>
+      </w:r>
+      <w:proofErr w:type="spellStart"/>
+      <w:r>
+        <w:rPr>
+          <w:rFonts w:ascii="Arial" w:hAnsi="Arial" w:cs="Arial"/>
+          <w:sz w:val="24"/>
+          <w:szCs w:val="24"/>
+          <w:lang w:val="en-US"/>
+        </w:rPr>
+        <w:t>explicitamente</w:t>
+      </w:r>
+      <w:proofErr w:type="spellEnd"/>
+      <w:r>
+        <w:rPr>
+          <w:rFonts w:ascii="Arial" w:hAnsi="Arial" w:cs="Arial"/>
+          <w:sz w:val="24"/>
+          <w:szCs w:val="24"/>
+          <w:lang w:val="en-US"/>
+        </w:rPr>
+        <w:t xml:space="preserve"> no </w:t>
+      </w:r>
+      <w:proofErr w:type="spellStart"/>
+      <w:r>
+        <w:rPr>
+          <w:rFonts w:ascii="Arial" w:hAnsi="Arial" w:cs="Arial"/>
+          <w:sz w:val="24"/>
+          <w:szCs w:val="24"/>
+          <w:lang w:val="en-US"/>
+        </w:rPr>
+        <w:t>código</w:t>
+      </w:r>
+      <w:proofErr w:type="spellEnd"/>
+      <w:r>
+        <w:rPr>
+          <w:rFonts w:ascii="Arial" w:hAnsi="Arial" w:cs="Arial"/>
+          <w:sz w:val="24"/>
+          <w:szCs w:val="24"/>
+          <w:lang w:val="en-US"/>
+        </w:rPr>
+        <w:t xml:space="preserve">) e </w:t>
+      </w:r>
+      <w:proofErr w:type="spellStart"/>
+      <w:r>
+        <w:rPr>
+          <w:rFonts w:ascii="Arial" w:hAnsi="Arial" w:cs="Arial"/>
+          <w:sz w:val="24"/>
+          <w:szCs w:val="24"/>
+          <w:lang w:val="en-US"/>
+        </w:rPr>
+        <w:t>orientação</w:t>
+      </w:r>
+      <w:proofErr w:type="spellEnd"/>
+      <w:r>
+        <w:rPr>
+          <w:rFonts w:ascii="Arial" w:hAnsi="Arial" w:cs="Arial"/>
+          <w:sz w:val="24"/>
+          <w:szCs w:val="24"/>
+          <w:lang w:val="en-US"/>
+        </w:rPr>
+        <w:t xml:space="preserve"> </w:t>
+      </w:r>
+      <w:proofErr w:type="gramStart"/>
+      <w:r>
+        <w:rPr>
+          <w:rFonts w:ascii="Arial" w:hAnsi="Arial" w:cs="Arial"/>
+          <w:sz w:val="24"/>
+          <w:szCs w:val="24"/>
+          <w:lang w:val="en-US"/>
+        </w:rPr>
+        <w:t>a</w:t>
+      </w:r>
+      <w:proofErr w:type="gramEnd"/>
+      <w:r>
+        <w:rPr>
+          <w:rFonts w:ascii="Arial" w:hAnsi="Arial" w:cs="Arial"/>
+          <w:sz w:val="24"/>
+          <w:szCs w:val="24"/>
+          <w:lang w:val="en-US"/>
+        </w:rPr>
+        <w:t xml:space="preserve"> </w:t>
+      </w:r>
+      <w:proofErr w:type="spellStart"/>
+      <w:r>
+        <w:rPr>
+          <w:rFonts w:ascii="Arial" w:hAnsi="Arial" w:cs="Arial"/>
+          <w:sz w:val="24"/>
+          <w:szCs w:val="24"/>
+          <w:lang w:val="en-US"/>
+        </w:rPr>
+        <w:t>objetos</w:t>
+      </w:r>
+      <w:proofErr w:type="spellEnd"/>
+      <w:r>
+        <w:rPr>
+          <w:rFonts w:ascii="Arial" w:hAnsi="Arial" w:cs="Arial"/>
+          <w:sz w:val="24"/>
+          <w:szCs w:val="24"/>
+          <w:lang w:val="en-US"/>
+        </w:rPr>
+        <w:t>.</w:t>
+      </w:r>
+    </w:p>
+    <w:p>
+      <w:pPr>
+        <w:pStyle w:val="PargrafodaLista"/>
+        <w:spacing w:line="360" w:lineRule="auto"/>
+        <w:jc w:val="both"/>
+        <w:rPr>
+          <w:rFonts w:ascii="Arial" w:hAnsi="Arial" w:cs="Arial"/>
+          <w:sz w:val="24"/>
+          <w:szCs w:val="24"/>
+        </w:rPr>
+      </w:pPr>
+      <w:r>
+        <w:rPr>
+          <w:rFonts w:ascii="Arial" w:hAnsi="Arial" w:cs="Arial"/>
+          <w:sz w:val="24"/>
+          <w:szCs w:val="24"/>
+          <w:lang w:val="en-US"/>
+        </w:rPr>
+        <w:t xml:space="preserve">O TypeScript </w:t>
+      </w:r>
+      <w:proofErr w:type="spellStart"/>
+      <w:r>
+        <w:rPr>
+          <w:rFonts w:ascii="Arial" w:hAnsi="Arial" w:cs="Arial"/>
+          <w:sz w:val="24"/>
+          <w:szCs w:val="24"/>
+          <w:lang w:val="en-US"/>
+        </w:rPr>
+        <w:t>nos</w:t>
+      </w:r>
+      <w:proofErr w:type="spellEnd"/>
+      <w:r>
+        <w:rPr>
+          <w:rFonts w:ascii="Arial" w:hAnsi="Arial" w:cs="Arial"/>
+          <w:sz w:val="24"/>
+          <w:szCs w:val="24"/>
+          <w:lang w:val="en-US"/>
+        </w:rPr>
+        <w:t xml:space="preserve"> </w:t>
+      </w:r>
+      <w:proofErr w:type="spellStart"/>
+      <w:r>
+        <w:rPr>
+          <w:rFonts w:ascii="Arial" w:hAnsi="Arial" w:cs="Arial"/>
+          <w:sz w:val="24"/>
+          <w:szCs w:val="24"/>
+          <w:lang w:val="en-US"/>
+        </w:rPr>
+        <w:t>traz</w:t>
+      </w:r>
+      <w:proofErr w:type="spellEnd"/>
+      <w:r>
+        <w:rPr>
+          <w:rFonts w:ascii="Arial" w:hAnsi="Arial" w:cs="Arial"/>
+          <w:sz w:val="24"/>
+          <w:szCs w:val="24"/>
+          <w:lang w:val="en-US"/>
+        </w:rPr>
+        <w:t xml:space="preserve"> </w:t>
+      </w:r>
+      <w:proofErr w:type="spellStart"/>
+      <w:r>
+        <w:rPr>
+          <w:rFonts w:ascii="Arial" w:hAnsi="Arial" w:cs="Arial"/>
+          <w:sz w:val="24"/>
+          <w:szCs w:val="24"/>
+          <w:lang w:val="en-US"/>
+        </w:rPr>
+        <w:t>diversos</w:t>
+      </w:r>
+      <w:proofErr w:type="spellEnd"/>
+      <w:r>
+        <w:rPr>
+          <w:rFonts w:ascii="Arial" w:hAnsi="Arial" w:cs="Arial"/>
+          <w:sz w:val="24"/>
+          <w:szCs w:val="24"/>
+          <w:lang w:val="en-US"/>
+        </w:rPr>
+        <w:t xml:space="preserve"> </w:t>
+      </w:r>
+      <w:proofErr w:type="spellStart"/>
+      <w:r>
+        <w:rPr>
+          <w:rFonts w:ascii="Arial" w:hAnsi="Arial" w:cs="Arial"/>
+          <w:sz w:val="24"/>
+          <w:szCs w:val="24"/>
+          <w:lang w:val="en-US"/>
+        </w:rPr>
+        <w:t>beneficios</w:t>
+      </w:r>
+      <w:proofErr w:type="spellEnd"/>
+      <w:r>
+        <w:rPr>
+          <w:rFonts w:ascii="Arial" w:hAnsi="Arial" w:cs="Arial"/>
+          <w:sz w:val="24"/>
+          <w:szCs w:val="24"/>
+          <w:lang w:val="en-US"/>
+        </w:rPr>
+        <w:t xml:space="preserve">, mas </w:t>
+      </w:r>
+      <w:proofErr w:type="spellStart"/>
+      <w:r>
+        <w:rPr>
+          <w:rFonts w:ascii="Arial" w:hAnsi="Arial" w:cs="Arial"/>
+          <w:sz w:val="24"/>
+          <w:szCs w:val="24"/>
+          <w:lang w:val="en-US"/>
+        </w:rPr>
+        <w:t>podemos</w:t>
+      </w:r>
+      <w:proofErr w:type="spellEnd"/>
+      <w:r>
+        <w:rPr>
+          <w:rFonts w:ascii="Arial" w:hAnsi="Arial" w:cs="Arial"/>
+          <w:sz w:val="24"/>
+          <w:szCs w:val="24"/>
+          <w:lang w:val="en-US"/>
+        </w:rPr>
+        <w:t xml:space="preserve"> </w:t>
+      </w:r>
+      <w:proofErr w:type="spellStart"/>
+      <w:r>
+        <w:rPr>
+          <w:rFonts w:ascii="Arial" w:hAnsi="Arial" w:cs="Arial"/>
+          <w:sz w:val="24"/>
+          <w:szCs w:val="24"/>
+          <w:lang w:val="en-US"/>
+        </w:rPr>
+        <w:t>destacar</w:t>
+      </w:r>
+      <w:proofErr w:type="spellEnd"/>
+      <w:r>
+        <w:rPr>
+          <w:rFonts w:ascii="Arial" w:hAnsi="Arial" w:cs="Arial"/>
+          <w:sz w:val="24"/>
+          <w:szCs w:val="24"/>
+          <w:lang w:val="en-US"/>
+        </w:rPr>
+        <w:t xml:space="preserve"> o </w:t>
+      </w:r>
+      <w:proofErr w:type="spellStart"/>
+      <w:r>
+        <w:rPr>
+          <w:rFonts w:ascii="Arial" w:hAnsi="Arial" w:cs="Arial"/>
+          <w:sz w:val="24"/>
+          <w:szCs w:val="24"/>
+          <w:lang w:val="en-US"/>
+        </w:rPr>
+        <w:t>potencial</w:t>
+      </w:r>
+      <w:proofErr w:type="spellEnd"/>
+      <w:r>
+        <w:rPr>
+          <w:rFonts w:ascii="Arial" w:hAnsi="Arial" w:cs="Arial"/>
+          <w:sz w:val="24"/>
+          <w:szCs w:val="24"/>
+          <w:lang w:val="en-US"/>
+        </w:rPr>
+        <w:t xml:space="preserve"> de </w:t>
+      </w:r>
+      <w:proofErr w:type="spellStart"/>
+      <w:r>
+        <w:rPr>
+          <w:rFonts w:ascii="Arial" w:hAnsi="Arial" w:cs="Arial"/>
+          <w:sz w:val="24"/>
+          <w:szCs w:val="24"/>
+          <w:lang w:val="en-US"/>
+        </w:rPr>
+        <w:t>detecção</w:t>
+      </w:r>
+      <w:proofErr w:type="spellEnd"/>
+      <w:r>
+        <w:rPr>
+          <w:rFonts w:ascii="Arial" w:hAnsi="Arial" w:cs="Arial"/>
+          <w:sz w:val="24"/>
+          <w:szCs w:val="24"/>
+          <w:lang w:val="en-US"/>
+        </w:rPr>
+        <w:t xml:space="preserve"> de </w:t>
+      </w:r>
+      <w:proofErr w:type="spellStart"/>
+      <w:r>
+        <w:rPr>
+          <w:rFonts w:ascii="Arial" w:hAnsi="Arial" w:cs="Arial"/>
+          <w:sz w:val="24"/>
+          <w:szCs w:val="24"/>
+          <w:lang w:val="en-US"/>
+        </w:rPr>
+        <w:t>erros</w:t>
+      </w:r>
+      <w:proofErr w:type="spellEnd"/>
+      <w:r>
+        <w:rPr>
+          <w:rFonts w:ascii="Arial" w:hAnsi="Arial" w:cs="Arial"/>
+          <w:sz w:val="24"/>
+          <w:szCs w:val="24"/>
+          <w:lang w:val="en-US"/>
+        </w:rPr>
+        <w:t xml:space="preserve"> </w:t>
+      </w:r>
+      <w:proofErr w:type="spellStart"/>
+      <w:r>
+        <w:rPr>
+          <w:rFonts w:ascii="Arial" w:hAnsi="Arial" w:cs="Arial"/>
+          <w:sz w:val="24"/>
+          <w:szCs w:val="24"/>
+          <w:lang w:val="en-US"/>
+        </w:rPr>
+        <w:t>durante</w:t>
+      </w:r>
+      <w:proofErr w:type="spellEnd"/>
+      <w:r>
+        <w:rPr>
+          <w:rFonts w:ascii="Arial" w:hAnsi="Arial" w:cs="Arial"/>
+          <w:sz w:val="24"/>
+          <w:szCs w:val="24"/>
+          <w:lang w:val="en-US"/>
+        </w:rPr>
+        <w:t xml:space="preserve"> o </w:t>
+      </w:r>
+      <w:proofErr w:type="spellStart"/>
+      <w:r>
+        <w:rPr>
+          <w:rFonts w:ascii="Arial" w:hAnsi="Arial" w:cs="Arial"/>
+          <w:sz w:val="24"/>
+          <w:szCs w:val="24"/>
+          <w:lang w:val="en-US"/>
+        </w:rPr>
+        <w:t>desenvolvimento</w:t>
+      </w:r>
+      <w:proofErr w:type="spellEnd"/>
+      <w:r>
+        <w:rPr>
+          <w:rFonts w:ascii="Arial" w:hAnsi="Arial" w:cs="Arial"/>
+          <w:sz w:val="24"/>
+          <w:szCs w:val="24"/>
+          <w:lang w:val="en-US"/>
+        </w:rPr>
+        <w:t xml:space="preserve"> de </w:t>
+      </w:r>
+      <w:proofErr w:type="spellStart"/>
+      <w:r>
+        <w:rPr>
+          <w:rFonts w:ascii="Arial" w:hAnsi="Arial" w:cs="Arial"/>
+          <w:sz w:val="24"/>
+          <w:szCs w:val="24"/>
+          <w:lang w:val="en-US"/>
+        </w:rPr>
+        <w:t>projetos</w:t>
+      </w:r>
+      <w:proofErr w:type="spellEnd"/>
+      <w:r>
+        <w:rPr>
+          <w:rFonts w:ascii="Arial" w:hAnsi="Arial" w:cs="Arial"/>
+          <w:sz w:val="24"/>
+          <w:szCs w:val="24"/>
+          <w:lang w:val="en-US"/>
+        </w:rPr>
+        <w:t xml:space="preserve"> e a </w:t>
+      </w:r>
+      <w:proofErr w:type="spellStart"/>
+      <w:r>
+        <w:rPr>
+          <w:rFonts w:ascii="Arial" w:hAnsi="Arial" w:cs="Arial"/>
+          <w:sz w:val="24"/>
+          <w:szCs w:val="24"/>
+          <w:lang w:val="en-US"/>
+        </w:rPr>
+        <w:t>possibilidade</w:t>
+      </w:r>
+      <w:proofErr w:type="spellEnd"/>
+      <w:r>
+        <w:rPr>
+          <w:rFonts w:ascii="Arial" w:hAnsi="Arial" w:cs="Arial"/>
+          <w:sz w:val="24"/>
+          <w:szCs w:val="24"/>
+          <w:lang w:val="en-US"/>
+        </w:rPr>
+        <w:t xml:space="preserve"> de </w:t>
+      </w:r>
+      <w:proofErr w:type="spellStart"/>
+      <w:r>
+        <w:rPr>
+          <w:rFonts w:ascii="Arial" w:hAnsi="Arial" w:cs="Arial"/>
+          <w:sz w:val="24"/>
+          <w:szCs w:val="24"/>
+          <w:lang w:val="en-US"/>
+        </w:rPr>
+        <w:t>incluir</w:t>
+      </w:r>
+      <w:proofErr w:type="spellEnd"/>
+      <w:r>
+        <w:rPr>
+          <w:rFonts w:ascii="Arial" w:hAnsi="Arial" w:cs="Arial"/>
+          <w:sz w:val="24"/>
+          <w:szCs w:val="24"/>
+          <w:lang w:val="en-US"/>
+        </w:rPr>
+        <w:t xml:space="preserve"> a </w:t>
+      </w:r>
+      <w:proofErr w:type="spellStart"/>
+      <w:r>
+        <w:rPr>
+          <w:rFonts w:ascii="Arial" w:hAnsi="Arial" w:cs="Arial"/>
+          <w:sz w:val="24"/>
+          <w:szCs w:val="24"/>
+          <w:lang w:val="en-US"/>
+        </w:rPr>
+        <w:t>inteligência</w:t>
+      </w:r>
+      <w:proofErr w:type="spellEnd"/>
+      <w:r>
+        <w:rPr>
+          <w:rFonts w:ascii="Arial" w:hAnsi="Arial" w:cs="Arial"/>
+          <w:sz w:val="24"/>
+          <w:szCs w:val="24"/>
+          <w:lang w:val="en-US"/>
+        </w:rPr>
+        <w:t xml:space="preserve"> da </w:t>
+      </w:r>
+      <w:proofErr w:type="gramStart"/>
+      <w:r>
+        <w:rPr>
+          <w:rFonts w:ascii="Arial" w:hAnsi="Arial" w:cs="Arial"/>
+          <w:sz w:val="24"/>
+          <w:szCs w:val="24"/>
+          <w:lang w:val="en-US"/>
+        </w:rPr>
+        <w:t>IDE  que</w:t>
+      </w:r>
+      <w:proofErr w:type="gramEnd"/>
+      <w:r>
+        <w:rPr>
+          <w:rFonts w:ascii="Arial" w:hAnsi="Arial" w:cs="Arial"/>
+          <w:sz w:val="24"/>
+          <w:szCs w:val="24"/>
+          <w:lang w:val="en-US"/>
+        </w:rPr>
+        <w:t xml:space="preserve"> </w:t>
+      </w:r>
+      <w:proofErr w:type="spellStart"/>
+      <w:r>
+        <w:rPr>
+          <w:rFonts w:ascii="Arial" w:hAnsi="Arial" w:cs="Arial"/>
+          <w:sz w:val="24"/>
+          <w:szCs w:val="24"/>
+          <w:lang w:val="en-US"/>
+        </w:rPr>
+        <w:t>está</w:t>
+      </w:r>
+      <w:proofErr w:type="spellEnd"/>
+      <w:r>
+        <w:rPr>
+          <w:rFonts w:ascii="Arial" w:hAnsi="Arial" w:cs="Arial"/>
+          <w:sz w:val="24"/>
+          <w:szCs w:val="24"/>
+          <w:lang w:val="en-US"/>
+        </w:rPr>
+        <w:t xml:space="preserve"> </w:t>
+      </w:r>
+      <w:proofErr w:type="spellStart"/>
+      <w:r>
+        <w:rPr>
+          <w:rFonts w:ascii="Arial" w:hAnsi="Arial" w:cs="Arial"/>
+          <w:sz w:val="24"/>
+          <w:szCs w:val="24"/>
+          <w:lang w:val="en-US"/>
+        </w:rPr>
+        <w:t>sendo</w:t>
+      </w:r>
+      <w:proofErr w:type="spellEnd"/>
+      <w:r>
+        <w:rPr>
+          <w:rFonts w:ascii="Arial" w:hAnsi="Arial" w:cs="Arial"/>
+          <w:sz w:val="24"/>
+          <w:szCs w:val="24"/>
+          <w:lang w:val="en-US"/>
+        </w:rPr>
+        <w:t xml:space="preserve"> </w:t>
+      </w:r>
+      <w:proofErr w:type="spellStart"/>
+      <w:r>
+        <w:rPr>
+          <w:rFonts w:ascii="Arial" w:hAnsi="Arial" w:cs="Arial"/>
+          <w:sz w:val="24"/>
+          <w:szCs w:val="24"/>
+          <w:lang w:val="en-US"/>
+        </w:rPr>
+        <w:t>usada</w:t>
+      </w:r>
+      <w:proofErr w:type="spellEnd"/>
+      <w:r>
+        <w:rPr>
+          <w:rFonts w:ascii="Arial" w:hAnsi="Arial" w:cs="Arial"/>
+          <w:sz w:val="24"/>
+          <w:szCs w:val="24"/>
+          <w:lang w:val="en-US"/>
+        </w:rPr>
+        <w:t xml:space="preserve">. </w:t>
+      </w:r>
+      <w:proofErr w:type="spellStart"/>
+      <w:r>
+        <w:rPr>
+          <w:rFonts w:ascii="Arial" w:hAnsi="Arial" w:cs="Arial"/>
+          <w:sz w:val="24"/>
+          <w:szCs w:val="24"/>
+          <w:lang w:val="en-US"/>
+        </w:rPr>
+        <w:t>Isso</w:t>
+      </w:r>
+      <w:proofErr w:type="spellEnd"/>
+      <w:r>
+        <w:rPr>
+          <w:rFonts w:ascii="Arial" w:hAnsi="Arial" w:cs="Arial"/>
+          <w:sz w:val="24"/>
+          <w:szCs w:val="24"/>
+          <w:lang w:val="en-US"/>
+        </w:rPr>
+        <w:t xml:space="preserve"> </w:t>
+      </w:r>
+      <w:proofErr w:type="spellStart"/>
+      <w:r>
+        <w:rPr>
+          <w:rFonts w:ascii="Arial" w:hAnsi="Arial" w:cs="Arial"/>
+          <w:sz w:val="24"/>
+          <w:szCs w:val="24"/>
+          <w:lang w:val="en-US"/>
+        </w:rPr>
+        <w:t>reflete</w:t>
+      </w:r>
+      <w:proofErr w:type="spellEnd"/>
+      <w:r>
+        <w:rPr>
+          <w:rFonts w:ascii="Arial" w:hAnsi="Arial" w:cs="Arial"/>
+          <w:sz w:val="24"/>
+          <w:szCs w:val="24"/>
+          <w:lang w:val="en-US"/>
+        </w:rPr>
+        <w:t xml:space="preserve"> num </w:t>
+      </w:r>
+      <w:proofErr w:type="spellStart"/>
+      <w:r>
+        <w:rPr>
+          <w:rFonts w:ascii="Arial" w:hAnsi="Arial" w:cs="Arial"/>
+          <w:sz w:val="24"/>
+          <w:szCs w:val="24"/>
+          <w:lang w:val="en-US"/>
+        </w:rPr>
+        <w:t>ambiente</w:t>
+      </w:r>
+      <w:proofErr w:type="spellEnd"/>
+      <w:r>
+        <w:rPr>
+          <w:rFonts w:ascii="Arial" w:hAnsi="Arial" w:cs="Arial"/>
+          <w:sz w:val="24"/>
+          <w:szCs w:val="24"/>
+          <w:lang w:val="en-US"/>
+        </w:rPr>
+        <w:t xml:space="preserve"> </w:t>
+      </w:r>
+      <w:proofErr w:type="spellStart"/>
+      <w:r>
+        <w:rPr>
+          <w:rFonts w:ascii="Arial" w:hAnsi="Arial" w:cs="Arial"/>
+          <w:sz w:val="24"/>
+          <w:szCs w:val="24"/>
+          <w:lang w:val="en-US"/>
+        </w:rPr>
+        <w:t>muito</w:t>
+      </w:r>
+      <w:proofErr w:type="spellEnd"/>
+      <w:r>
+        <w:rPr>
+          <w:rFonts w:ascii="Arial" w:hAnsi="Arial" w:cs="Arial"/>
+          <w:sz w:val="24"/>
+          <w:szCs w:val="24"/>
+          <w:lang w:val="en-US"/>
+        </w:rPr>
+        <w:t xml:space="preserve"> </w:t>
+      </w:r>
+      <w:proofErr w:type="spellStart"/>
+      <w:r>
+        <w:rPr>
+          <w:rFonts w:ascii="Arial" w:hAnsi="Arial" w:cs="Arial"/>
+          <w:sz w:val="24"/>
+          <w:szCs w:val="24"/>
+          <w:lang w:val="en-US"/>
+        </w:rPr>
+        <w:t>mais</w:t>
+      </w:r>
+      <w:proofErr w:type="spellEnd"/>
+      <w:r>
+        <w:rPr>
+          <w:rFonts w:ascii="Arial" w:hAnsi="Arial" w:cs="Arial"/>
+          <w:sz w:val="24"/>
+          <w:szCs w:val="24"/>
+          <w:lang w:val="en-US"/>
+        </w:rPr>
+        <w:t xml:space="preserve"> </w:t>
+      </w:r>
+      <w:proofErr w:type="spellStart"/>
+      <w:r>
+        <w:rPr>
+          <w:rFonts w:ascii="Arial" w:hAnsi="Arial" w:cs="Arial"/>
+          <w:sz w:val="24"/>
+          <w:szCs w:val="24"/>
+          <w:lang w:val="en-US"/>
+        </w:rPr>
+        <w:t>ágil</w:t>
+      </w:r>
+      <w:proofErr w:type="spellEnd"/>
+      <w:r>
+        <w:rPr>
+          <w:rFonts w:ascii="Arial" w:hAnsi="Arial" w:cs="Arial"/>
+          <w:sz w:val="24"/>
+          <w:szCs w:val="24"/>
+          <w:lang w:val="en-US"/>
+        </w:rPr>
+        <w:t xml:space="preserve"> e </w:t>
+      </w:r>
+      <w:proofErr w:type="spellStart"/>
+      <w:r>
+        <w:rPr>
+          <w:rFonts w:ascii="Arial" w:hAnsi="Arial" w:cs="Arial"/>
+          <w:sz w:val="24"/>
+          <w:szCs w:val="24"/>
+          <w:lang w:val="en-US"/>
+        </w:rPr>
+        <w:t>seguro</w:t>
+      </w:r>
+      <w:proofErr w:type="spellEnd"/>
+      <w:r>
+        <w:rPr>
+          <w:rFonts w:ascii="Arial" w:hAnsi="Arial" w:cs="Arial"/>
+          <w:sz w:val="24"/>
+          <w:szCs w:val="24"/>
+          <w:lang w:val="en-US"/>
+        </w:rPr>
+        <w:t xml:space="preserve"> </w:t>
+      </w:r>
+      <w:proofErr w:type="spellStart"/>
+      <w:r>
+        <w:rPr>
+          <w:rFonts w:ascii="Arial" w:hAnsi="Arial" w:cs="Arial"/>
+          <w:sz w:val="24"/>
+          <w:szCs w:val="24"/>
+          <w:lang w:val="en-US"/>
+        </w:rPr>
+        <w:t>enquanto</w:t>
+      </w:r>
+      <w:proofErr w:type="spellEnd"/>
+      <w:r>
+        <w:rPr>
+          <w:rFonts w:ascii="Arial" w:hAnsi="Arial" w:cs="Arial"/>
+          <w:sz w:val="24"/>
+          <w:szCs w:val="24"/>
+          <w:lang w:val="en-US"/>
+        </w:rPr>
+        <w:t xml:space="preserve"> o </w:t>
+      </w:r>
+      <w:proofErr w:type="spellStart"/>
+      <w:r>
+        <w:rPr>
+          <w:rFonts w:ascii="Arial" w:hAnsi="Arial" w:cs="Arial"/>
+          <w:sz w:val="24"/>
+          <w:szCs w:val="24"/>
+          <w:lang w:val="en-US"/>
+        </w:rPr>
+        <w:t>código</w:t>
+      </w:r>
+      <w:proofErr w:type="spellEnd"/>
+      <w:r>
+        <w:rPr>
+          <w:rFonts w:ascii="Arial" w:hAnsi="Arial" w:cs="Arial"/>
+          <w:sz w:val="24"/>
+          <w:szCs w:val="24"/>
+          <w:lang w:val="en-US"/>
+        </w:rPr>
+        <w:t xml:space="preserve"> </w:t>
+      </w:r>
+      <w:proofErr w:type="spellStart"/>
+      <w:r>
+        <w:rPr>
+          <w:rFonts w:ascii="Arial" w:hAnsi="Arial" w:cs="Arial"/>
+          <w:sz w:val="24"/>
+          <w:szCs w:val="24"/>
+          <w:lang w:val="en-US"/>
+        </w:rPr>
+        <w:t>está</w:t>
+      </w:r>
+      <w:proofErr w:type="spellEnd"/>
+      <w:r>
+        <w:rPr>
+          <w:rFonts w:ascii="Arial" w:hAnsi="Arial" w:cs="Arial"/>
+          <w:sz w:val="24"/>
+          <w:szCs w:val="24"/>
+          <w:lang w:val="en-US"/>
+        </w:rPr>
+        <w:t xml:space="preserve"> </w:t>
+      </w:r>
+      <w:proofErr w:type="spellStart"/>
+      <w:r>
+        <w:rPr>
+          <w:rFonts w:ascii="Arial" w:hAnsi="Arial" w:cs="Arial"/>
+          <w:sz w:val="24"/>
+          <w:szCs w:val="24"/>
+          <w:lang w:val="en-US"/>
+        </w:rPr>
+        <w:t>sendo</w:t>
+      </w:r>
+      <w:proofErr w:type="spellEnd"/>
+      <w:r>
+        <w:rPr>
+          <w:rFonts w:ascii="Arial" w:hAnsi="Arial" w:cs="Arial"/>
+          <w:sz w:val="24"/>
+          <w:szCs w:val="24"/>
+          <w:lang w:val="en-US"/>
+        </w:rPr>
+        <w:t xml:space="preserve"> </w:t>
+      </w:r>
+      <w:proofErr w:type="spellStart"/>
+      <w:r>
+        <w:rPr>
+          <w:rFonts w:ascii="Arial" w:hAnsi="Arial" w:cs="Arial"/>
+          <w:sz w:val="24"/>
+          <w:szCs w:val="24"/>
+          <w:lang w:val="en-US"/>
+        </w:rPr>
+        <w:t>digitado</w:t>
+      </w:r>
+      <w:proofErr w:type="spellEnd"/>
+      <w:r>
+        <w:rPr>
+          <w:rFonts w:ascii="Arial" w:hAnsi="Arial" w:cs="Arial"/>
+          <w:sz w:val="24"/>
+          <w:szCs w:val="24"/>
+          <w:lang w:val="en-US"/>
+        </w:rPr>
+        <w:t xml:space="preserve"> </w:t>
+      </w:r>
+      <w:proofErr w:type="spellStart"/>
+      <w:r>
+        <w:rPr>
+          <w:rFonts w:ascii="Arial" w:hAnsi="Arial" w:cs="Arial"/>
+          <w:sz w:val="24"/>
+          <w:szCs w:val="24"/>
+          <w:lang w:val="en-US"/>
+        </w:rPr>
+        <w:t>pelo</w:t>
+      </w:r>
+      <w:proofErr w:type="spellEnd"/>
+      <w:r>
+        <w:rPr>
+          <w:rFonts w:ascii="Arial" w:hAnsi="Arial" w:cs="Arial"/>
+          <w:sz w:val="24"/>
+          <w:szCs w:val="24"/>
+          <w:lang w:val="en-US"/>
+        </w:rPr>
+        <w:t xml:space="preserve"> </w:t>
+      </w:r>
+      <w:proofErr w:type="spellStart"/>
+      <w:r>
+        <w:rPr>
+          <w:rFonts w:ascii="Arial" w:hAnsi="Arial" w:cs="Arial"/>
+          <w:sz w:val="24"/>
+          <w:szCs w:val="24"/>
+          <w:lang w:val="en-US"/>
+        </w:rPr>
+        <w:t>usuário</w:t>
+      </w:r>
+      <w:proofErr w:type="spellEnd"/>
+      <w:r>
+        <w:rPr>
+          <w:rFonts w:ascii="Arial" w:hAnsi="Arial" w:cs="Arial"/>
+          <w:sz w:val="24"/>
+          <w:szCs w:val="24"/>
+          <w:lang w:val="en-US"/>
+        </w:rPr>
+        <w:t>.</w:t>
+      </w:r>
+    </w:p>
+    <w:p>
+      <w:pPr>
+        <w:pStyle w:val="PargrafodaLista"/>
+        <w:spacing w:line="360" w:lineRule="auto"/>
+        <w:jc w:val="both"/>
+        <w:rPr>
+          <w:rFonts w:ascii="Arial" w:hAnsi="Arial" w:cs="Arial"/>
+          <w:sz w:val="24"/>
+          <w:szCs w:val="24"/>
+        </w:rPr>
+      </w:pPr>
+      <w:r>
+        <w:rPr>
+          <w:rFonts w:ascii="Arial" w:hAnsi="Arial" w:cs="Arial"/>
+          <w:sz w:val="24"/>
+          <w:szCs w:val="24"/>
+          <w:lang w:val="en-US"/>
+        </w:rPr>
+        <w:t xml:space="preserve">O TypeScript </w:t>
+      </w:r>
+      <w:proofErr w:type="spellStart"/>
+      <w:r>
+        <w:rPr>
+          <w:rFonts w:ascii="Arial" w:hAnsi="Arial" w:cs="Arial"/>
+          <w:sz w:val="24"/>
+          <w:szCs w:val="24"/>
+          <w:lang w:val="en-US"/>
+        </w:rPr>
+        <w:t>nos</w:t>
+      </w:r>
+      <w:proofErr w:type="spellEnd"/>
+      <w:r>
+        <w:rPr>
+          <w:rFonts w:ascii="Arial" w:hAnsi="Arial" w:cs="Arial"/>
+          <w:sz w:val="24"/>
+          <w:szCs w:val="24"/>
+          <w:lang w:val="en-US"/>
+        </w:rPr>
+        <w:t xml:space="preserve"> </w:t>
+      </w:r>
+      <w:proofErr w:type="spellStart"/>
+      <w:r>
+        <w:rPr>
+          <w:rFonts w:ascii="Arial" w:hAnsi="Arial" w:cs="Arial"/>
+          <w:sz w:val="24"/>
+          <w:szCs w:val="24"/>
+          <w:lang w:val="en-US"/>
+        </w:rPr>
+        <w:t>traz</w:t>
+      </w:r>
+      <w:proofErr w:type="spellEnd"/>
+      <w:r>
+        <w:rPr>
+          <w:rFonts w:ascii="Arial" w:hAnsi="Arial" w:cs="Arial"/>
+          <w:sz w:val="24"/>
+          <w:szCs w:val="24"/>
+          <w:lang w:val="en-US"/>
+        </w:rPr>
+        <w:t xml:space="preserve"> </w:t>
+      </w:r>
+      <w:proofErr w:type="spellStart"/>
+      <w:r>
+        <w:rPr>
+          <w:rFonts w:ascii="Arial" w:hAnsi="Arial" w:cs="Arial"/>
+          <w:sz w:val="24"/>
+          <w:szCs w:val="24"/>
+          <w:lang w:val="en-US"/>
+        </w:rPr>
+        <w:t>diversos</w:t>
+      </w:r>
+      <w:proofErr w:type="spellEnd"/>
+      <w:r>
+        <w:rPr>
+          <w:rFonts w:ascii="Arial" w:hAnsi="Arial" w:cs="Arial"/>
+          <w:sz w:val="24"/>
+          <w:szCs w:val="24"/>
+          <w:lang w:val="en-US"/>
+        </w:rPr>
+        <w:t xml:space="preserve"> </w:t>
+      </w:r>
+      <w:proofErr w:type="spellStart"/>
+      <w:r>
+        <w:rPr>
+          <w:rFonts w:ascii="Arial" w:hAnsi="Arial" w:cs="Arial"/>
+          <w:sz w:val="24"/>
+          <w:szCs w:val="24"/>
+          <w:lang w:val="en-US"/>
+        </w:rPr>
+        <w:t>beneficios</w:t>
+      </w:r>
+      <w:proofErr w:type="spellEnd"/>
+      <w:r>
+        <w:rPr>
+          <w:rFonts w:ascii="Arial" w:hAnsi="Arial" w:cs="Arial"/>
+          <w:sz w:val="24"/>
+          <w:szCs w:val="24"/>
+          <w:lang w:val="en-US"/>
+        </w:rPr>
+        <w:t xml:space="preserve">, mas </w:t>
+      </w:r>
+      <w:proofErr w:type="spellStart"/>
+      <w:r>
+        <w:rPr>
+          <w:rFonts w:ascii="Arial" w:hAnsi="Arial" w:cs="Arial"/>
+          <w:sz w:val="24"/>
+          <w:szCs w:val="24"/>
+          <w:lang w:val="en-US"/>
+        </w:rPr>
+        <w:t>podemos</w:t>
+      </w:r>
+      <w:proofErr w:type="spellEnd"/>
+      <w:r>
+        <w:rPr>
+          <w:rFonts w:ascii="Arial" w:hAnsi="Arial" w:cs="Arial"/>
+          <w:sz w:val="24"/>
+          <w:szCs w:val="24"/>
+          <w:lang w:val="en-US"/>
+        </w:rPr>
+        <w:t xml:space="preserve"> </w:t>
+      </w:r>
+      <w:proofErr w:type="spellStart"/>
+      <w:r>
+        <w:rPr>
+          <w:rFonts w:ascii="Arial" w:hAnsi="Arial" w:cs="Arial"/>
+          <w:sz w:val="24"/>
+          <w:szCs w:val="24"/>
+          <w:lang w:val="en-US"/>
+        </w:rPr>
+        <w:t>destacar</w:t>
+      </w:r>
+      <w:proofErr w:type="spellEnd"/>
+      <w:r>
+        <w:rPr>
+          <w:rFonts w:ascii="Arial" w:hAnsi="Arial" w:cs="Arial"/>
+          <w:sz w:val="24"/>
+          <w:szCs w:val="24"/>
+          <w:lang w:val="en-US"/>
+        </w:rPr>
+        <w:t xml:space="preserve"> o </w:t>
+      </w:r>
+      <w:proofErr w:type="spellStart"/>
+      <w:r>
+        <w:rPr>
+          <w:rFonts w:ascii="Arial" w:hAnsi="Arial" w:cs="Arial"/>
+          <w:sz w:val="24"/>
+          <w:szCs w:val="24"/>
+          <w:lang w:val="en-US"/>
+        </w:rPr>
+        <w:t>potencial</w:t>
+      </w:r>
+      <w:proofErr w:type="spellEnd"/>
+      <w:r>
+        <w:rPr>
+          <w:rFonts w:ascii="Arial" w:hAnsi="Arial" w:cs="Arial"/>
+          <w:sz w:val="24"/>
+          <w:szCs w:val="24"/>
+          <w:lang w:val="en-US"/>
+        </w:rPr>
+        <w:t xml:space="preserve"> de </w:t>
+      </w:r>
+      <w:proofErr w:type="spellStart"/>
+      <w:r>
+        <w:rPr>
+          <w:rFonts w:ascii="Arial" w:hAnsi="Arial" w:cs="Arial"/>
+          <w:sz w:val="24"/>
+          <w:szCs w:val="24"/>
+          <w:lang w:val="en-US"/>
+        </w:rPr>
+        <w:t>detecção</w:t>
+      </w:r>
+      <w:proofErr w:type="spellEnd"/>
+      <w:r>
+        <w:rPr>
+          <w:rFonts w:ascii="Arial" w:hAnsi="Arial" w:cs="Arial"/>
+          <w:sz w:val="24"/>
+          <w:szCs w:val="24"/>
+          <w:lang w:val="en-US"/>
+        </w:rPr>
+        <w:t xml:space="preserve"> de </w:t>
+      </w:r>
+      <w:proofErr w:type="spellStart"/>
+      <w:r>
+        <w:rPr>
+          <w:rFonts w:ascii="Arial" w:hAnsi="Arial" w:cs="Arial"/>
+          <w:sz w:val="24"/>
+          <w:szCs w:val="24"/>
+          <w:lang w:val="en-US"/>
+        </w:rPr>
+        <w:t>erros</w:t>
+      </w:r>
+      <w:proofErr w:type="spellEnd"/>
+      <w:r>
+        <w:rPr>
+          <w:rFonts w:ascii="Arial" w:hAnsi="Arial" w:cs="Arial"/>
+          <w:sz w:val="24"/>
+          <w:szCs w:val="24"/>
+          <w:lang w:val="en-US"/>
+        </w:rPr>
+        <w:t xml:space="preserve"> </w:t>
+      </w:r>
+      <w:proofErr w:type="spellStart"/>
+      <w:r>
+        <w:rPr>
+          <w:rFonts w:ascii="Arial" w:hAnsi="Arial" w:cs="Arial"/>
+          <w:sz w:val="24"/>
+          <w:szCs w:val="24"/>
+          <w:lang w:val="en-US"/>
+        </w:rPr>
+        <w:t>durante</w:t>
+      </w:r>
+      <w:proofErr w:type="spellEnd"/>
+      <w:r>
+        <w:rPr>
+          <w:rFonts w:ascii="Arial" w:hAnsi="Arial" w:cs="Arial"/>
+          <w:sz w:val="24"/>
+          <w:szCs w:val="24"/>
+          <w:lang w:val="en-US"/>
+        </w:rPr>
+        <w:t xml:space="preserve"> o </w:t>
+      </w:r>
+      <w:proofErr w:type="spellStart"/>
+      <w:r>
+        <w:rPr>
+          <w:rFonts w:ascii="Arial" w:hAnsi="Arial" w:cs="Arial"/>
+          <w:sz w:val="24"/>
+          <w:szCs w:val="24"/>
+          <w:lang w:val="en-US"/>
+        </w:rPr>
+        <w:t>desenvolvimento</w:t>
+      </w:r>
+      <w:proofErr w:type="spellEnd"/>
+      <w:r>
+        <w:rPr>
+          <w:rFonts w:ascii="Arial" w:hAnsi="Arial" w:cs="Arial"/>
+          <w:sz w:val="24"/>
+          <w:szCs w:val="24"/>
+          <w:lang w:val="en-US"/>
+        </w:rPr>
+        <w:t xml:space="preserve"> de </w:t>
+      </w:r>
+      <w:proofErr w:type="spellStart"/>
+      <w:r>
+        <w:rPr>
+          <w:rFonts w:ascii="Arial" w:hAnsi="Arial" w:cs="Arial"/>
+          <w:sz w:val="24"/>
+          <w:szCs w:val="24"/>
+          <w:lang w:val="en-US"/>
+        </w:rPr>
+        <w:t>projetos</w:t>
+      </w:r>
+      <w:proofErr w:type="spellEnd"/>
+      <w:r>
+        <w:rPr>
+          <w:rFonts w:ascii="Arial" w:hAnsi="Arial" w:cs="Arial"/>
+          <w:sz w:val="24"/>
+          <w:szCs w:val="24"/>
+          <w:lang w:val="en-US"/>
+        </w:rPr>
+        <w:t xml:space="preserve"> e a </w:t>
+      </w:r>
+      <w:proofErr w:type="spellStart"/>
+      <w:r>
+        <w:rPr>
+          <w:rFonts w:ascii="Arial" w:hAnsi="Arial" w:cs="Arial"/>
+          <w:sz w:val="24"/>
+          <w:szCs w:val="24"/>
+          <w:lang w:val="en-US"/>
+        </w:rPr>
+        <w:t>possibilidade</w:t>
+      </w:r>
+      <w:proofErr w:type="spellEnd"/>
+      <w:r>
+        <w:rPr>
+          <w:rFonts w:ascii="Arial" w:hAnsi="Arial" w:cs="Arial"/>
+          <w:sz w:val="24"/>
+          <w:szCs w:val="24"/>
+          <w:lang w:val="en-US"/>
+        </w:rPr>
+        <w:t xml:space="preserve"> de </w:t>
+      </w:r>
+      <w:proofErr w:type="spellStart"/>
+      <w:r>
+        <w:rPr>
+          <w:rFonts w:ascii="Arial" w:hAnsi="Arial" w:cs="Arial"/>
+          <w:sz w:val="24"/>
+          <w:szCs w:val="24"/>
+          <w:lang w:val="en-US"/>
+        </w:rPr>
+        <w:t>incluir</w:t>
+      </w:r>
+      <w:proofErr w:type="spellEnd"/>
+      <w:r>
+        <w:rPr>
+          <w:rFonts w:ascii="Arial" w:hAnsi="Arial" w:cs="Arial"/>
+          <w:sz w:val="24"/>
+          <w:szCs w:val="24"/>
+          <w:lang w:val="en-US"/>
+        </w:rPr>
+        <w:t xml:space="preserve"> a </w:t>
+      </w:r>
+      <w:proofErr w:type="spellStart"/>
+      <w:r>
+        <w:rPr>
+          <w:rFonts w:ascii="Arial" w:hAnsi="Arial" w:cs="Arial"/>
+          <w:sz w:val="24"/>
+          <w:szCs w:val="24"/>
+          <w:lang w:val="en-US"/>
+        </w:rPr>
+        <w:t>inteligência</w:t>
+      </w:r>
+      <w:proofErr w:type="spellEnd"/>
+      <w:r>
+        <w:rPr>
+          <w:rFonts w:ascii="Arial" w:hAnsi="Arial" w:cs="Arial"/>
+          <w:sz w:val="24"/>
+          <w:szCs w:val="24"/>
+          <w:lang w:val="en-US"/>
+        </w:rPr>
+        <w:t xml:space="preserve"> da </w:t>
+      </w:r>
+      <w:proofErr w:type="gramStart"/>
+      <w:r>
+        <w:rPr>
+          <w:rFonts w:ascii="Arial" w:hAnsi="Arial" w:cs="Arial"/>
+          <w:sz w:val="24"/>
+          <w:szCs w:val="24"/>
+          <w:lang w:val="en-US"/>
+        </w:rPr>
+        <w:t>IDE  que</w:t>
+      </w:r>
+      <w:proofErr w:type="gramEnd"/>
+      <w:r>
+        <w:rPr>
+          <w:rFonts w:ascii="Arial" w:hAnsi="Arial" w:cs="Arial"/>
+          <w:sz w:val="24"/>
+          <w:szCs w:val="24"/>
+          <w:lang w:val="en-US"/>
+        </w:rPr>
+        <w:t xml:space="preserve"> </w:t>
+      </w:r>
+      <w:proofErr w:type="spellStart"/>
+      <w:r>
+        <w:rPr>
+          <w:rFonts w:ascii="Arial" w:hAnsi="Arial" w:cs="Arial"/>
+          <w:sz w:val="24"/>
+          <w:szCs w:val="24"/>
+          <w:lang w:val="en-US"/>
+        </w:rPr>
+        <w:t>está</w:t>
+      </w:r>
+      <w:proofErr w:type="spellEnd"/>
+      <w:r>
+        <w:rPr>
+          <w:rFonts w:ascii="Arial" w:hAnsi="Arial" w:cs="Arial"/>
+          <w:sz w:val="24"/>
+          <w:szCs w:val="24"/>
+          <w:lang w:val="en-US"/>
+        </w:rPr>
+        <w:t xml:space="preserve"> </w:t>
+      </w:r>
+      <w:proofErr w:type="spellStart"/>
+      <w:r>
+        <w:rPr>
+          <w:rFonts w:ascii="Arial" w:hAnsi="Arial" w:cs="Arial"/>
+          <w:sz w:val="24"/>
+          <w:szCs w:val="24"/>
+          <w:lang w:val="en-US"/>
+        </w:rPr>
+        <w:t>sendo</w:t>
+      </w:r>
+      <w:proofErr w:type="spellEnd"/>
+      <w:r>
+        <w:rPr>
+          <w:rFonts w:ascii="Arial" w:hAnsi="Arial" w:cs="Arial"/>
+          <w:sz w:val="24"/>
+          <w:szCs w:val="24"/>
+          <w:lang w:val="en-US"/>
+        </w:rPr>
+        <w:t xml:space="preserve"> </w:t>
+      </w:r>
+      <w:proofErr w:type="spellStart"/>
+      <w:r>
+        <w:rPr>
+          <w:rFonts w:ascii="Arial" w:hAnsi="Arial" w:cs="Arial"/>
+          <w:sz w:val="24"/>
+          <w:szCs w:val="24"/>
+          <w:lang w:val="en-US"/>
+        </w:rPr>
+        <w:t>usada</w:t>
+      </w:r>
+      <w:proofErr w:type="spellEnd"/>
+      <w:r>
+        <w:rPr>
+          <w:rFonts w:ascii="Arial" w:hAnsi="Arial" w:cs="Arial"/>
+          <w:sz w:val="24"/>
+          <w:szCs w:val="24"/>
+          <w:lang w:val="en-US"/>
+        </w:rPr>
+        <w:t xml:space="preserve">. </w:t>
+      </w:r>
+      <w:proofErr w:type="spellStart"/>
+      <w:r>
+        <w:rPr>
+          <w:rFonts w:ascii="Arial" w:hAnsi="Arial" w:cs="Arial"/>
+          <w:sz w:val="24"/>
+          <w:szCs w:val="24"/>
+          <w:lang w:val="en-US"/>
+        </w:rPr>
+        <w:t>Isso</w:t>
+      </w:r>
+      <w:proofErr w:type="spellEnd"/>
+      <w:r>
+        <w:rPr>
+          <w:rFonts w:ascii="Arial" w:hAnsi="Arial" w:cs="Arial"/>
+          <w:sz w:val="24"/>
+          <w:szCs w:val="24"/>
+          <w:lang w:val="en-US"/>
+        </w:rPr>
+        <w:t xml:space="preserve"> </w:t>
+      </w:r>
+      <w:proofErr w:type="spellStart"/>
+      <w:r>
+        <w:rPr>
+          <w:rFonts w:ascii="Arial" w:hAnsi="Arial" w:cs="Arial"/>
+          <w:sz w:val="24"/>
+          <w:szCs w:val="24"/>
+          <w:lang w:val="en-US"/>
+        </w:rPr>
+        <w:t>reflete</w:t>
+      </w:r>
+      <w:proofErr w:type="spellEnd"/>
+      <w:r>
+        <w:rPr>
+          <w:rFonts w:ascii="Arial" w:hAnsi="Arial" w:cs="Arial"/>
+          <w:sz w:val="24"/>
+          <w:szCs w:val="24"/>
+          <w:lang w:val="en-US"/>
+        </w:rPr>
+        <w:t xml:space="preserve"> num </w:t>
+      </w:r>
+      <w:proofErr w:type="spellStart"/>
+      <w:r>
+        <w:rPr>
+          <w:rFonts w:ascii="Arial" w:hAnsi="Arial" w:cs="Arial"/>
+          <w:sz w:val="24"/>
+          <w:szCs w:val="24"/>
+          <w:lang w:val="en-US"/>
+        </w:rPr>
+        <w:t>ambiente</w:t>
+      </w:r>
+      <w:proofErr w:type="spellEnd"/>
+      <w:r>
+        <w:rPr>
+          <w:rFonts w:ascii="Arial" w:hAnsi="Arial" w:cs="Arial"/>
+          <w:sz w:val="24"/>
+          <w:szCs w:val="24"/>
+          <w:lang w:val="en-US"/>
+        </w:rPr>
+        <w:t xml:space="preserve"> </w:t>
+      </w:r>
+      <w:proofErr w:type="spellStart"/>
+      <w:r>
+        <w:rPr>
+          <w:rFonts w:ascii="Arial" w:hAnsi="Arial" w:cs="Arial"/>
+          <w:sz w:val="24"/>
+          <w:szCs w:val="24"/>
+          <w:lang w:val="en-US"/>
+        </w:rPr>
+        <w:t>muito</w:t>
+      </w:r>
+      <w:proofErr w:type="spellEnd"/>
+      <w:r>
+        <w:rPr>
+          <w:rFonts w:ascii="Arial" w:hAnsi="Arial" w:cs="Arial"/>
+          <w:sz w:val="24"/>
+          <w:szCs w:val="24"/>
+          <w:lang w:val="en-US"/>
+        </w:rPr>
+        <w:t xml:space="preserve"> </w:t>
+      </w:r>
+      <w:proofErr w:type="spellStart"/>
+      <w:r>
+        <w:rPr>
+          <w:rFonts w:ascii="Arial" w:hAnsi="Arial" w:cs="Arial"/>
+          <w:sz w:val="24"/>
+          <w:szCs w:val="24"/>
+          <w:lang w:val="en-US"/>
+        </w:rPr>
+        <w:t>mais</w:t>
+      </w:r>
+      <w:proofErr w:type="spellEnd"/>
+      <w:r>
+        <w:rPr>
+          <w:rFonts w:ascii="Arial" w:hAnsi="Arial" w:cs="Arial"/>
+          <w:sz w:val="24"/>
+          <w:szCs w:val="24"/>
+          <w:lang w:val="en-US"/>
+        </w:rPr>
+        <w:t xml:space="preserve"> </w:t>
+      </w:r>
+      <w:proofErr w:type="spellStart"/>
+      <w:r>
+        <w:rPr>
+          <w:rFonts w:ascii="Arial" w:hAnsi="Arial" w:cs="Arial"/>
+          <w:sz w:val="24"/>
+          <w:szCs w:val="24"/>
+          <w:lang w:val="en-US"/>
+        </w:rPr>
+        <w:t>ágil</w:t>
+      </w:r>
+      <w:proofErr w:type="spellEnd"/>
+      <w:r>
+        <w:rPr>
+          <w:rFonts w:ascii="Arial" w:hAnsi="Arial" w:cs="Arial"/>
+          <w:sz w:val="24"/>
+          <w:szCs w:val="24"/>
+          <w:lang w:val="en-US"/>
+        </w:rPr>
+        <w:t xml:space="preserve"> e </w:t>
+      </w:r>
+      <w:proofErr w:type="spellStart"/>
+      <w:r>
+        <w:rPr>
+          <w:rFonts w:ascii="Arial" w:hAnsi="Arial" w:cs="Arial"/>
+          <w:sz w:val="24"/>
+          <w:szCs w:val="24"/>
+          <w:lang w:val="en-US"/>
+        </w:rPr>
+        <w:t>seguro</w:t>
+      </w:r>
+      <w:proofErr w:type="spellEnd"/>
+      <w:r>
+        <w:rPr>
+          <w:rFonts w:ascii="Arial" w:hAnsi="Arial" w:cs="Arial"/>
+          <w:sz w:val="24"/>
+          <w:szCs w:val="24"/>
+          <w:lang w:val="en-US"/>
+        </w:rPr>
+        <w:t xml:space="preserve"> </w:t>
+      </w:r>
+      <w:proofErr w:type="spellStart"/>
+      <w:r>
+        <w:rPr>
+          <w:rFonts w:ascii="Arial" w:hAnsi="Arial" w:cs="Arial"/>
+          <w:sz w:val="24"/>
+          <w:szCs w:val="24"/>
+          <w:lang w:val="en-US"/>
+        </w:rPr>
+        <w:t>enquanto</w:t>
+      </w:r>
+      <w:proofErr w:type="spellEnd"/>
+      <w:r>
+        <w:rPr>
+          <w:rFonts w:ascii="Arial" w:hAnsi="Arial" w:cs="Arial"/>
+          <w:sz w:val="24"/>
+          <w:szCs w:val="24"/>
+          <w:lang w:val="en-US"/>
+        </w:rPr>
+        <w:t xml:space="preserve"> o </w:t>
+      </w:r>
+      <w:proofErr w:type="spellStart"/>
+      <w:r>
+        <w:rPr>
+          <w:rFonts w:ascii="Arial" w:hAnsi="Arial" w:cs="Arial"/>
+          <w:sz w:val="24"/>
+          <w:szCs w:val="24"/>
+          <w:lang w:val="en-US"/>
+        </w:rPr>
+        <w:t>código</w:t>
+      </w:r>
+      <w:proofErr w:type="spellEnd"/>
+      <w:r>
+        <w:rPr>
+          <w:rFonts w:ascii="Arial" w:hAnsi="Arial" w:cs="Arial"/>
+          <w:sz w:val="24"/>
+          <w:szCs w:val="24"/>
+          <w:lang w:val="en-US"/>
+        </w:rPr>
+        <w:t xml:space="preserve"> </w:t>
+      </w:r>
+      <w:proofErr w:type="spellStart"/>
+      <w:r>
+        <w:rPr>
+          <w:rFonts w:ascii="Arial" w:hAnsi="Arial" w:cs="Arial"/>
+          <w:sz w:val="24"/>
+          <w:szCs w:val="24"/>
+          <w:lang w:val="en-US"/>
+        </w:rPr>
+        <w:t>está</w:t>
+      </w:r>
+      <w:proofErr w:type="spellEnd"/>
+      <w:r>
+        <w:rPr>
+          <w:rFonts w:ascii="Arial" w:hAnsi="Arial" w:cs="Arial"/>
+          <w:sz w:val="24"/>
+          <w:szCs w:val="24"/>
+          <w:lang w:val="en-US"/>
+        </w:rPr>
+        <w:t xml:space="preserve"> </w:t>
+      </w:r>
+      <w:proofErr w:type="spellStart"/>
+      <w:r>
+        <w:rPr>
+          <w:rFonts w:ascii="Arial" w:hAnsi="Arial" w:cs="Arial"/>
+          <w:sz w:val="24"/>
+          <w:szCs w:val="24"/>
+          <w:lang w:val="en-US"/>
+        </w:rPr>
+        <w:t>sendo</w:t>
+      </w:r>
+      <w:proofErr w:type="spellEnd"/>
+      <w:r>
+        <w:rPr>
+          <w:rFonts w:ascii="Arial" w:hAnsi="Arial" w:cs="Arial"/>
+          <w:sz w:val="24"/>
+          <w:szCs w:val="24"/>
+          <w:lang w:val="en-US"/>
+        </w:rPr>
+        <w:t xml:space="preserve"> </w:t>
+      </w:r>
+      <w:proofErr w:type="spellStart"/>
+      <w:r>
+        <w:rPr>
+          <w:rFonts w:ascii="Arial" w:hAnsi="Arial" w:cs="Arial"/>
+          <w:sz w:val="24"/>
+          <w:szCs w:val="24"/>
+          <w:lang w:val="en-US"/>
+        </w:rPr>
+        <w:t>digitado</w:t>
+      </w:r>
+      <w:proofErr w:type="spellEnd"/>
+      <w:r>
+        <w:rPr>
+          <w:rFonts w:ascii="Arial" w:hAnsi="Arial" w:cs="Arial"/>
+          <w:sz w:val="24"/>
+          <w:szCs w:val="24"/>
+          <w:lang w:val="en-US"/>
+        </w:rPr>
+        <w:t xml:space="preserve"> </w:t>
+      </w:r>
+      <w:proofErr w:type="spellStart"/>
+      <w:r>
+        <w:rPr>
+          <w:rFonts w:ascii="Arial" w:hAnsi="Arial" w:cs="Arial"/>
+          <w:sz w:val="24"/>
+          <w:szCs w:val="24"/>
+          <w:lang w:val="en-US"/>
+        </w:rPr>
+        <w:t>pelo</w:t>
+      </w:r>
+      <w:proofErr w:type="spellEnd"/>
+      <w:r>
+        <w:rPr>
+          <w:rFonts w:ascii="Arial" w:hAnsi="Arial" w:cs="Arial"/>
+          <w:sz w:val="24"/>
+          <w:szCs w:val="24"/>
+          <w:lang w:val="en-US"/>
+        </w:rPr>
+        <w:t xml:space="preserve"> </w:t>
+      </w:r>
+      <w:proofErr w:type="spellStart"/>
+      <w:r>
+        <w:rPr>
+          <w:rFonts w:ascii="Arial" w:hAnsi="Arial" w:cs="Arial"/>
+          <w:sz w:val="24"/>
+          <w:szCs w:val="24"/>
+          <w:lang w:val="en-US"/>
+        </w:rPr>
+        <w:t>usuário</w:t>
+      </w:r>
+      <w:proofErr w:type="spellEnd"/>
+      <w:r>
+        <w:rPr>
+          <w:rFonts w:ascii="Arial" w:hAnsi="Arial" w:cs="Arial"/>
+          <w:sz w:val="24"/>
+          <w:szCs w:val="24"/>
+          <w:lang w:val="en-US"/>
+        </w:rPr>
+        <w:t>.</w:t>
+      </w:r>
+    </w:p>
+    <w:p>
+      <w:pPr>
+        <w:pStyle w:val="PargrafodaLista"/>
+        <w:spacing w:line="360" w:lineRule="auto"/>
+        <w:jc w:val="both"/>
+        <w:rPr>
+          <w:rFonts w:ascii="Arial" w:hAnsi="Arial" w:cs="Arial"/>
+          <w:sz w:val="24"/>
+          <w:szCs w:val="24"/>
+        </w:rPr>
+      </w:pPr>
+    </w:p>
+    <w:p>
+      <w:pPr>
+        <w:pStyle w:val="PargrafodaLista"/>
+        <w:spacing w:line="360" w:lineRule="auto"/>
         <w:jc w:val="both"/>
         <w:rPr>
           <w:rFonts w:ascii="Arial" w:hAnsi="Arial" w:cs="Arial"/>
@@ -1585,6 +3992,56 @@
     </w:sectPr>
   </w:body>
 </w:document>
+</file>
+
+<file path=word/endnotes.xml><?xml version="1.0" encoding="utf-8"?>
+<w:endnotes xmlns:wpc="http://schemas.microsoft.com/office/word/2010/wordprocessingCanvas" xmlns:cx="http://schemas.microsoft.com/office/drawing/2014/chartex" xmlns:cx1="http://schemas.microsoft.com/office/drawing/2015/9/8/chartex" xmlns:cx2="http://schemas.microsoft.com/office/drawing/2015/10/21/chartex" xmlns:cx3="http://schemas.microsoft.com/office/drawing/2016/5/9/chartex" xmlns:cx4="http://schemas.microsoft.com/office/drawing/2016/5/10/chartex" xmlns:cx5="http://schemas.microsoft.com/office/drawing/2016/5/11/chartex" xmlns:cx6="http://schemas.microsoft.com/office/drawing/2016/5/12/chartex" xmlns:cx7="http://schemas.microsoft.com/office/drawing/2016/5/13/chartex" xmlns:cx8="http://schemas.microsoft.com/office/drawing/2016/5/14/chartex" xmlns:mc="http://schemas.openxmlformats.org/markup-compatibility/2006" xmlns:aink="http://schemas.microsoft.com/office/drawing/2016/ink" xmlns:am3d="http://schemas.microsoft.com/office/drawing/2017/model3d" xmlns:o="urn:schemas-microsoft-com:office:office" xmlns:oel="http://schemas.microsoft.com/office/2019/extlst" xmlns:r="http://schemas.openxmlformats.org/officeDocument/2006/relationships" xmlns:m="http://schemas.openxmlformats.org/officeDocument/2006/math" xmlns:v="urn:schemas-microsoft-com:vml" xmlns:wp14="http://schemas.microsoft.com/office/word/2010/wordprocessingDrawing" xmlns:wp="http://schemas.openxmlformats.org/drawingml/2006/wordprocessingDrawing" xmlns:w10="urn:schemas-microsoft-com:office:word" xmlns:w="http://schemas.openxmlformats.org/wordprocessingml/2006/main" xmlns:w14="http://schemas.microsoft.com/office/word/2010/wordml" xmlns:w15="http://schemas.microsoft.com/office/word/2012/wordml" xmlns:w16cex="http://schemas.microsoft.com/office/word/2018/wordml/cex" xmlns:w16cid="http://schemas.microsoft.com/office/word/2016/wordml/cid" xmlns:w16="http://schemas.microsoft.com/office/word/2018/wordml" xmlns:w16sdtdh="http://schemas.microsoft.com/office/word/2020/wordml/sdtdatahash" xmlns:w16se="http://schemas.microsoft.com/office/word/2015/wordml/symex" xmlns:wpg="http://schemas.microsoft.com/office/word/2010/wordprocessingGroup" xmlns:wpi="http://schemas.microsoft.com/office/word/2010/wordprocessingInk" xmlns:wne="http://schemas.microsoft.com/office/word/2006/wordml" xmlns:wps="http://schemas.microsoft.com/office/word/2010/wordprocessingShape" mc:Ignorable="w14 w15 w16se w16cid w16 w16cex w16sdtdh wp14">
+  <w:endnote w:type="separator" w:id="-1">
+    <w:p>
+      <w:pPr>
+        <w:spacing w:after="0" w:line="240" w:lineRule="auto"/>
+      </w:pPr>
+      <w:r>
+        <w:separator/>
+      </w:r>
+    </w:p>
+  </w:endnote>
+  <w:endnote w:type="continuationSeparator" w:id="0">
+    <w:p>
+      <w:pPr>
+        <w:spacing w:after="0" w:line="240" w:lineRule="auto"/>
+      </w:pPr>
+      <w:r>
+        <w:continuationSeparator/>
+      </w:r>
+    </w:p>
+  </w:endnote>
+</w:endnotes>
+</file>
+
+<file path=word/footnotes.xml><?xml version="1.0" encoding="utf-8"?>
+<w:footnotes xmlns:wpc="http://schemas.microsoft.com/office/word/2010/wordprocessingCanvas" xmlns:cx="http://schemas.microsoft.com/office/drawing/2014/chartex" xmlns:cx1="http://schemas.microsoft.com/office/drawing/2015/9/8/chartex" xmlns:cx2="http://schemas.microsoft.com/office/drawing/2015/10/21/chartex" xmlns:cx3="http://schemas.microsoft.com/office/drawing/2016/5/9/chartex" xmlns:cx4="http://schemas.microsoft.com/office/drawing/2016/5/10/chartex" xmlns:cx5="http://schemas.microsoft.com/office/drawing/2016/5/11/chartex" xmlns:cx6="http://schemas.microsoft.com/office/drawing/2016/5/12/chartex" xmlns:cx7="http://schemas.microsoft.com/office/drawing/2016/5/13/chartex" xmlns:cx8="http://schemas.microsoft.com/office/drawing/2016/5/14/chartex" xmlns:mc="http://schemas.openxmlformats.org/markup-compatibility/2006" xmlns:aink="http://schemas.microsoft.com/office/drawing/2016/ink" xmlns:am3d="http://schemas.microsoft.com/office/drawing/2017/model3d" xmlns:o="urn:schemas-microsoft-com:office:office" xmlns:oel="http://schemas.microsoft.com/office/2019/extlst" xmlns:r="http://schemas.openxmlformats.org/officeDocument/2006/relationships" xmlns:m="http://schemas.openxmlformats.org/officeDocument/2006/math" xmlns:v="urn:schemas-microsoft-com:vml" xmlns:wp14="http://schemas.microsoft.com/office/word/2010/wordprocessingDrawing" xmlns:wp="http://schemas.openxmlformats.org/drawingml/2006/wordprocessingDrawing" xmlns:w10="urn:schemas-microsoft-com:office:word" xmlns:w="http://schemas.openxmlformats.org/wordprocessingml/2006/main" xmlns:w14="http://schemas.microsoft.com/office/word/2010/wordml" xmlns:w15="http://schemas.microsoft.com/office/word/2012/wordml" xmlns:w16cex="http://schemas.microsoft.com/office/word/2018/wordml/cex" xmlns:w16cid="http://schemas.microsoft.com/office/word/2016/wordml/cid" xmlns:w16="http://schemas.microsoft.com/office/word/2018/wordml" xmlns:w16sdtdh="http://schemas.microsoft.com/office/word/2020/wordml/sdtdatahash" xmlns:w16se="http://schemas.microsoft.com/office/word/2015/wordml/symex" xmlns:wpg="http://schemas.microsoft.com/office/word/2010/wordprocessingGroup" xmlns:wpi="http://schemas.microsoft.com/office/word/2010/wordprocessingInk" xmlns:wne="http://schemas.microsoft.com/office/word/2006/wordml" xmlns:wps="http://schemas.microsoft.com/office/word/2010/wordprocessingShape" mc:Ignorable="w14 w15 w16se w16cid w16 w16cex w16sdtdh wp14">
+  <w:footnote w:type="separator" w:id="-1">
+    <w:p>
+      <w:pPr>
+        <w:spacing w:after="0" w:line="240" w:lineRule="auto"/>
+      </w:pPr>
+      <w:r>
+        <w:separator/>
+      </w:r>
+    </w:p>
+  </w:footnote>
+  <w:footnote w:type="continuationSeparator" w:id="0">
+    <w:p>
+      <w:pPr>
+        <w:spacing w:after="0" w:line="240" w:lineRule="auto"/>
+      </w:pPr>
+      <w:r>
+        <w:continuationSeparator/>
+      </w:r>
+    </w:p>
+  </w:footnote>
+</w:footnotes>
 </file>
 
 <file path=word/numbering.xml><?xml version="1.0" encoding="utf-8"?>
@@ -2110,7 +4567,6 @@
   <w:style w:type="character" w:default="1" w:styleId="Fontepargpadro">
     <w:name w:val="Default Paragraph Font"/>
     <w:uiPriority w:val="1"/>
-    <w:semiHidden/>
     <w:unhideWhenUsed/>
   </w:style>
   <w:style w:type="table" w:default="1" w:styleId="Tabelanormal">
@@ -2144,6 +4600,50 @@
       <w:ind w:left="720"/>
       <w:contextualSpacing/>
     </w:pPr>
+  </w:style>
+  <w:style w:type="paragraph" w:styleId="Cabealho">
+    <w:name w:val="header"/>
+    <w:basedOn w:val="Normal"/>
+    <w:link w:val="CabealhoChar"/>
+    <w:uiPriority w:val="99"/>
+    <w:unhideWhenUsed/>
+    <w:rsid w:val="00243EC9"/>
+    <w:pPr>
+      <w:tabs>
+        <w:tab w:val="center" w:pos="4252"/>
+        <w:tab w:val="right" w:pos="8504"/>
+      </w:tabs>
+      <w:spacing w:after="0" w:line="240" w:lineRule="auto"/>
+    </w:pPr>
+  </w:style>
+  <w:style w:type="character" w:customStyle="1" w:styleId="CabealhoChar">
+    <w:name w:val="Cabeçalho Char"/>
+    <w:basedOn w:val="Fontepargpadro"/>
+    <w:link w:val="Cabealho"/>
+    <w:uiPriority w:val="99"/>
+    <w:rsid w:val="00243EC9"/>
+  </w:style>
+  <w:style w:type="paragraph" w:styleId="Rodap">
+    <w:name w:val="footer"/>
+    <w:basedOn w:val="Normal"/>
+    <w:link w:val="RodapChar"/>
+    <w:uiPriority w:val="99"/>
+    <w:unhideWhenUsed/>
+    <w:rsid w:val="00243EC9"/>
+    <w:pPr>
+      <w:tabs>
+        <w:tab w:val="center" w:pos="4252"/>
+        <w:tab w:val="right" w:pos="8504"/>
+      </w:tabs>
+      <w:spacing w:after="0" w:line="240" w:lineRule="auto"/>
+    </w:pPr>
+  </w:style>
+  <w:style w:type="character" w:customStyle="1" w:styleId="RodapChar">
+    <w:name w:val="Rodapé Char"/>
+    <w:basedOn w:val="Fontepargpadro"/>
+    <w:link w:val="Rodap"/>
+    <w:uiPriority w:val="99"/>
+    <w:rsid w:val="00243EC9"/>
   </w:style>
 </w:styles>
 </file>

</xml_diff>